<commit_message>
Mapeamento Paciente RNDS Paciente IPS
</commit_message>
<xml_diff>
--- a/Entregaveis/Guia Implementacao IPS Brasil/NT_20230904_ConsultasSumáriov2.docx
+++ b/Entregaveis/Guia Implementacao IPS Brasil/NT_20230904_ConsultasSumáriov2.docx
@@ -237,14 +237,36 @@
       <w:pPr>
         <w:jc w:val="center"/>
         <w:rPr>
+          <w:sz w:val="28"/>
+          <w:szCs w:val="32"/>
+          <w:lang w:val="en-US"/>
+        </w:rPr>
+      </w:pPr>
+      <w:r>
+        <w:rPr>
+          <w:sz w:val="28"/>
+          <w:szCs w:val="32"/>
+          <w:lang w:val="en-US"/>
+        </w:rPr>
+        <w:t>Nota Técnica NT-2023-09-01</w:t>
+      </w:r>
+    </w:p>
+    <w:p>
+      <w:pPr>
+        <w:jc w:val="center"/>
+        <w:rPr>
+          <w:sz w:val="28"/>
+          <w:szCs w:val="32"/>
           <w:lang w:val="pt-BR"/>
         </w:rPr>
       </w:pPr>
       <w:r>
         <w:rPr>
+          <w:sz w:val="28"/>
+          <w:szCs w:val="32"/>
           <w:lang w:val="pt-BR"/>
         </w:rPr>
-        <w:t>&lt;TÍTULO DO DOCUMENTO&gt;</w:t>
+        <w:t>Construção do Sumário Internacional do Paciente para o Brasil a partir de dados da RNDS</w:t>
       </w:r>
     </w:p>
     <w:p>
@@ -277,9 +299,9 @@
         <w:tblLook w:val="04A0" w:firstRow="1" w:lastRow="0" w:firstColumn="1" w:lastColumn="0" w:noHBand="0" w:noVBand="1"/>
       </w:tblPr>
       <w:tblGrid>
-        <w:gridCol w:w="1660"/>
-        <w:gridCol w:w="2981"/>
-        <w:gridCol w:w="4369"/>
+        <w:gridCol w:w="1743"/>
+        <w:gridCol w:w="2913"/>
+        <w:gridCol w:w="4354"/>
       </w:tblGrid>
       <w:tr>
         <w:tc>
@@ -364,6 +386,12 @@
               </w:rPr>
               <w:t xml:space="preserve"> </w:t>
             </w:r>
+            <w:r>
+              <w:rPr>
+                <w:rFonts w:asciiTheme="minorHAnsi" w:hAnsiTheme="minorHAnsi"/>
+              </w:rPr>
+              <w:t>05/set/2023</w:t>
+            </w:r>
           </w:p>
         </w:tc>
         <w:tc>
@@ -377,6 +405,95 @@
                 <w:rFonts w:asciiTheme="minorHAnsi" w:hAnsiTheme="minorHAnsi"/>
               </w:rPr>
             </w:pPr>
+            <w:r>
+              <w:rPr>
+                <w:rFonts w:asciiTheme="minorHAnsi" w:hAnsiTheme="minorHAnsi"/>
+              </w:rPr>
+              <w:t xml:space="preserve"> </w:t>
+            </w:r>
+            <w:r>
+              <w:rPr>
+                <w:rFonts w:asciiTheme="minorHAnsi" w:hAnsiTheme="minorHAnsi"/>
+              </w:rPr>
+              <w:t>1.0</w:t>
+            </w:r>
+          </w:p>
+        </w:tc>
+        <w:tc>
+          <w:tcPr>
+            <w:tcW w:w="4845" w:type="dxa"/>
+          </w:tcPr>
+          <w:p>
+            <w:pPr>
+              <w:pStyle w:val="TableContents"/>
+              <w:rPr>
+                <w:rFonts w:asciiTheme="minorHAnsi" w:hAnsiTheme="minorHAnsi"/>
+              </w:rPr>
+            </w:pPr>
+            <w:r>
+              <w:rPr>
+                <w:rFonts w:asciiTheme="minorHAnsi" w:hAnsiTheme="minorHAnsi"/>
+              </w:rPr>
+              <w:t xml:space="preserve"> </w:t>
+            </w:r>
+            <w:r>
+              <w:rPr>
+                <w:rFonts w:asciiTheme="minorHAnsi" w:hAnsiTheme="minorHAnsi"/>
+              </w:rPr>
+              <w:t xml:space="preserve"> </w:t>
+            </w:r>
+            <w:r>
+              <w:rPr>
+                <w:rFonts w:asciiTheme="minorHAnsi" w:hAnsiTheme="minorHAnsi"/>
+              </w:rPr>
+              <w:t xml:space="preserve"> </w:t>
+            </w:r>
+            <w:r>
+              <w:rPr>
+                <w:rFonts w:asciiTheme="minorHAnsi" w:hAnsiTheme="minorHAnsi"/>
+              </w:rPr>
+              <w:t>CGIIS/SEIDIGI/MS</w:t>
+            </w:r>
+          </w:p>
+        </w:tc>
+      </w:tr>
+      <w:tr>
+        <w:tc>
+          <w:tcPr>
+            <w:tcW w:w="1806" w:type="dxa"/>
+          </w:tcPr>
+          <w:p>
+            <w:pPr>
+              <w:pStyle w:val="TableContents"/>
+              <w:rPr>
+                <w:rFonts w:asciiTheme="minorHAnsi" w:hAnsiTheme="minorHAnsi"/>
+              </w:rPr>
+            </w:pPr>
+            <w:r>
+              <w:rPr>
+                <w:rFonts w:asciiTheme="minorHAnsi" w:hAnsiTheme="minorHAnsi"/>
+              </w:rPr>
+              <w:t xml:space="preserve"> </w:t>
+            </w:r>
+          </w:p>
+        </w:tc>
+        <w:tc>
+          <w:tcPr>
+            <w:tcW w:w="3307" w:type="dxa"/>
+          </w:tcPr>
+          <w:p>
+            <w:pPr>
+              <w:pStyle w:val="TableContents"/>
+              <w:rPr>
+                <w:rFonts w:asciiTheme="minorHAnsi" w:hAnsiTheme="minorHAnsi"/>
+              </w:rPr>
+            </w:pPr>
+            <w:r>
+              <w:rPr>
+                <w:rFonts w:asciiTheme="minorHAnsi" w:hAnsiTheme="minorHAnsi"/>
+              </w:rPr>
+              <w:t xml:space="preserve"> </w:t>
+            </w:r>
             <w:r>
               <w:rPr>
                 <w:rFonts w:asciiTheme="minorHAnsi" w:hAnsiTheme="minorHAnsi"/>
@@ -396,18 +513,6 @@
                 <w:rFonts w:asciiTheme="minorHAnsi" w:hAnsiTheme="minorHAnsi"/>
               </w:rPr>
             </w:pPr>
-            <w:r>
-              <w:rPr>
-                <w:rFonts w:asciiTheme="minorHAnsi" w:hAnsiTheme="minorHAnsi"/>
-              </w:rPr>
-              <w:t xml:space="preserve"> </w:t>
-            </w:r>
-            <w:r>
-              <w:rPr>
-                <w:rFonts w:asciiTheme="minorHAnsi" w:hAnsiTheme="minorHAnsi"/>
-              </w:rPr>
-              <w:t xml:space="preserve"> </w:t>
-            </w:r>
             <w:r>
               <w:rPr>
                 <w:rFonts w:asciiTheme="minorHAnsi" w:hAnsiTheme="minorHAnsi"/>
@@ -454,12 +559,6 @@
               </w:rPr>
               <w:t xml:space="preserve"> </w:t>
             </w:r>
-            <w:r>
-              <w:rPr>
-                <w:rFonts w:asciiTheme="minorHAnsi" w:hAnsiTheme="minorHAnsi"/>
-              </w:rPr>
-              <w:t xml:space="preserve"> </w:t>
-            </w:r>
           </w:p>
         </w:tc>
         <w:tc>
@@ -479,65 +578,6 @@
               </w:rPr>
               <w:t xml:space="preserve"> </w:t>
             </w:r>
-          </w:p>
-        </w:tc>
-      </w:tr>
-      <w:tr>
-        <w:tc>
-          <w:tcPr>
-            <w:tcW w:w="1806" w:type="dxa"/>
-          </w:tcPr>
-          <w:p>
-            <w:pPr>
-              <w:pStyle w:val="TableContents"/>
-              <w:rPr>
-                <w:rFonts w:asciiTheme="minorHAnsi" w:hAnsiTheme="minorHAnsi"/>
-              </w:rPr>
-            </w:pPr>
-            <w:r>
-              <w:rPr>
-                <w:rFonts w:asciiTheme="minorHAnsi" w:hAnsiTheme="minorHAnsi"/>
-              </w:rPr>
-              <w:t xml:space="preserve"> </w:t>
-            </w:r>
-          </w:p>
-        </w:tc>
-        <w:tc>
-          <w:tcPr>
-            <w:tcW w:w="3307" w:type="dxa"/>
-          </w:tcPr>
-          <w:p>
-            <w:pPr>
-              <w:pStyle w:val="TableContents"/>
-              <w:rPr>
-                <w:rFonts w:asciiTheme="minorHAnsi" w:hAnsiTheme="minorHAnsi"/>
-              </w:rPr>
-            </w:pPr>
-            <w:r>
-              <w:rPr>
-                <w:rFonts w:asciiTheme="minorHAnsi" w:hAnsiTheme="minorHAnsi"/>
-              </w:rPr>
-              <w:t xml:space="preserve"> </w:t>
-            </w:r>
-          </w:p>
-        </w:tc>
-        <w:tc>
-          <w:tcPr>
-            <w:tcW w:w="4845" w:type="dxa"/>
-          </w:tcPr>
-          <w:p>
-            <w:pPr>
-              <w:pStyle w:val="TableContents"/>
-              <w:rPr>
-                <w:rFonts w:asciiTheme="minorHAnsi" w:hAnsiTheme="minorHAnsi"/>
-              </w:rPr>
-            </w:pPr>
-            <w:r>
-              <w:rPr>
-                <w:rFonts w:asciiTheme="minorHAnsi" w:hAnsiTheme="minorHAnsi"/>
-              </w:rPr>
-              <w:t xml:space="preserve"> </w:t>
-            </w:r>
             <w:r>
               <w:rPr>
                 <w:rFonts w:asciiTheme="minorHAnsi" w:hAnsiTheme="minorHAnsi"/>
@@ -770,20 +810,17 @@
             <w:noProof/>
             <w:webHidden/>
           </w:rPr>
-        </w:r>
-        <w:r>
-          <w:rPr>
+          <w:fldChar w:fldCharType="separate"/>
+        </w:r>
+        <w:r>
+          <w:rPr>
+            <w:b w:val="0"/>
+            <w:bCs w:val="0"/>
             <w:noProof/>
             <w:webHidden/>
-          </w:rPr>
-          <w:fldChar w:fldCharType="separate"/>
-        </w:r>
-        <w:r>
-          <w:rPr>
-            <w:noProof/>
-            <w:webHidden/>
-          </w:rPr>
-          <w:t>5</w:t>
+            <w:lang w:val="en-US"/>
+          </w:rPr>
+          <w:t>Error! Bookmark not defined.</w:t>
         </w:r>
         <w:r>
           <w:rPr>
@@ -864,20 +901,17 @@
             <w:noProof/>
             <w:webHidden/>
           </w:rPr>
-        </w:r>
-        <w:r>
-          <w:rPr>
+          <w:fldChar w:fldCharType="separate"/>
+        </w:r>
+        <w:r>
+          <w:rPr>
+            <w:b w:val="0"/>
+            <w:bCs w:val="0"/>
             <w:noProof/>
             <w:webHidden/>
-          </w:rPr>
-          <w:fldChar w:fldCharType="separate"/>
-        </w:r>
-        <w:r>
-          <w:rPr>
-            <w:noProof/>
-            <w:webHidden/>
-          </w:rPr>
-          <w:t>6</w:t>
+            <w:lang w:val="en-US"/>
+          </w:rPr>
+          <w:t>Error! Bookmark not defined.</w:t>
         </w:r>
         <w:r>
           <w:rPr>
@@ -958,20 +992,17 @@
             <w:noProof/>
             <w:webHidden/>
           </w:rPr>
-        </w:r>
-        <w:r>
-          <w:rPr>
+          <w:fldChar w:fldCharType="separate"/>
+        </w:r>
+        <w:r>
+          <w:rPr>
+            <w:b w:val="0"/>
+            <w:bCs w:val="0"/>
             <w:noProof/>
             <w:webHidden/>
-          </w:rPr>
-          <w:fldChar w:fldCharType="separate"/>
-        </w:r>
-        <w:r>
-          <w:rPr>
-            <w:noProof/>
-            <w:webHidden/>
-          </w:rPr>
-          <w:t>6</w:t>
+            <w:lang w:val="en-US"/>
+          </w:rPr>
+          <w:t>Error! Bookmark not defined.</w:t>
         </w:r>
         <w:r>
           <w:rPr>
@@ -1052,20 +1083,17 @@
             <w:noProof/>
             <w:webHidden/>
           </w:rPr>
-        </w:r>
-        <w:r>
-          <w:rPr>
+          <w:fldChar w:fldCharType="separate"/>
+        </w:r>
+        <w:r>
+          <w:rPr>
+            <w:b w:val="0"/>
+            <w:bCs w:val="0"/>
             <w:noProof/>
             <w:webHidden/>
-          </w:rPr>
-          <w:fldChar w:fldCharType="separate"/>
-        </w:r>
-        <w:r>
-          <w:rPr>
-            <w:noProof/>
-            <w:webHidden/>
-          </w:rPr>
-          <w:t>8</w:t>
+            <w:lang w:val="en-US"/>
+          </w:rPr>
+          <w:t>Error! Bookmark not defined.</w:t>
         </w:r>
         <w:r>
           <w:rPr>
@@ -1146,20 +1174,17 @@
             <w:noProof/>
             <w:webHidden/>
           </w:rPr>
-        </w:r>
-        <w:r>
-          <w:rPr>
+          <w:fldChar w:fldCharType="separate"/>
+        </w:r>
+        <w:r>
+          <w:rPr>
+            <w:b w:val="0"/>
+            <w:bCs w:val="0"/>
             <w:noProof/>
             <w:webHidden/>
-          </w:rPr>
-          <w:fldChar w:fldCharType="separate"/>
-        </w:r>
-        <w:r>
-          <w:rPr>
-            <w:noProof/>
-            <w:webHidden/>
-          </w:rPr>
-          <w:t>8</w:t>
+            <w:lang w:val="en-US"/>
+          </w:rPr>
+          <w:t>Error! Bookmark not defined.</w:t>
         </w:r>
         <w:r>
           <w:rPr>
@@ -1240,20 +1265,17 @@
             <w:noProof/>
             <w:webHidden/>
           </w:rPr>
-        </w:r>
-        <w:r>
-          <w:rPr>
+          <w:fldChar w:fldCharType="separate"/>
+        </w:r>
+        <w:r>
+          <w:rPr>
+            <w:b w:val="0"/>
+            <w:bCs w:val="0"/>
             <w:noProof/>
             <w:webHidden/>
-          </w:rPr>
-          <w:fldChar w:fldCharType="separate"/>
-        </w:r>
-        <w:r>
-          <w:rPr>
-            <w:noProof/>
-            <w:webHidden/>
-          </w:rPr>
-          <w:t>8</w:t>
+            <w:lang w:val="en-US"/>
+          </w:rPr>
+          <w:t>Error! Bookmark not defined.</w:t>
         </w:r>
         <w:r>
           <w:rPr>
@@ -1334,20 +1356,17 @@
             <w:noProof/>
             <w:webHidden/>
           </w:rPr>
-        </w:r>
-        <w:r>
-          <w:rPr>
+          <w:fldChar w:fldCharType="separate"/>
+        </w:r>
+        <w:r>
+          <w:rPr>
+            <w:b w:val="0"/>
+            <w:bCs w:val="0"/>
             <w:noProof/>
             <w:webHidden/>
-          </w:rPr>
-          <w:fldChar w:fldCharType="separate"/>
-        </w:r>
-        <w:r>
-          <w:rPr>
-            <w:noProof/>
-            <w:webHidden/>
-          </w:rPr>
-          <w:t>8</w:t>
+            <w:lang w:val="en-US"/>
+          </w:rPr>
+          <w:t>Error! Bookmark not defined.</w:t>
         </w:r>
         <w:r>
           <w:rPr>
@@ -1428,20 +1447,17 @@
             <w:noProof/>
             <w:webHidden/>
           </w:rPr>
-        </w:r>
-        <w:r>
-          <w:rPr>
+          <w:fldChar w:fldCharType="separate"/>
+        </w:r>
+        <w:r>
+          <w:rPr>
+            <w:b w:val="0"/>
+            <w:bCs w:val="0"/>
             <w:noProof/>
             <w:webHidden/>
-          </w:rPr>
-          <w:fldChar w:fldCharType="separate"/>
-        </w:r>
-        <w:r>
-          <w:rPr>
-            <w:noProof/>
-            <w:webHidden/>
-          </w:rPr>
-          <w:t>8</w:t>
+            <w:lang w:val="en-US"/>
+          </w:rPr>
+          <w:t>Error! Bookmark not defined.</w:t>
         </w:r>
         <w:r>
           <w:rPr>
@@ -1522,20 +1538,17 @@
             <w:noProof/>
             <w:webHidden/>
           </w:rPr>
-        </w:r>
-        <w:r>
-          <w:rPr>
+          <w:fldChar w:fldCharType="separate"/>
+        </w:r>
+        <w:r>
+          <w:rPr>
+            <w:b w:val="0"/>
+            <w:bCs w:val="0"/>
             <w:noProof/>
             <w:webHidden/>
-          </w:rPr>
-          <w:fldChar w:fldCharType="separate"/>
-        </w:r>
-        <w:r>
-          <w:rPr>
-            <w:noProof/>
-            <w:webHidden/>
-          </w:rPr>
-          <w:t>9</w:t>
+            <w:lang w:val="en-US"/>
+          </w:rPr>
+          <w:t>Error! Bookmark not defined.</w:t>
         </w:r>
         <w:r>
           <w:rPr>
@@ -1811,83 +1824,15 @@
           <w:lang w:val="pt-BR" w:eastAsia="pt-BR"/>
         </w:rPr>
       </w:pPr>
+      <w:bookmarkStart w:id="1" w:name="_Toc139547354"/>
       <w:r>
         <w:rPr>
           <w:lang w:val="pt-BR" w:eastAsia="pt-BR"/>
         </w:rPr>
-        <w:t>&lt; descrever os objetivos&gt;</w:t>
+        <w:t>Esta Nota Técnica tem por objetivo apresentar a proposta de como será construído o sumário internacional do paciente no que diz respeito as consultas as bases da RNDS com especificação do intervalo de tempo que será utilizado para cada uma das consultas para preencher as secções de Imunização, Alergias, Exames e Medicamentos.</w:t>
       </w:r>
     </w:p>
-    <w:p>
-      <w:pPr>
-        <w:rPr>
-          <w:rStyle w:val="Hyperlink"/>
-          <w:lang w:val="pt-BR" w:eastAsia="pt-BR"/>
-        </w:rPr>
-      </w:pPr>
-      <w:r>
-        <w:rPr>
-          <w:lang w:val="pt-BR" w:eastAsia="pt-BR"/>
-        </w:rPr>
-        <w:t>&lt; se houver colocar objetivos secundários&gt; - utilizar os estilos para colocar os heading1... heading2... heading3... heading4</w:t>
-      </w:r>
-      <w:proofErr w:type="gramStart"/>
-      <w:r>
-        <w:rPr>
-          <w:lang w:val="pt-BR" w:eastAsia="pt-BR"/>
-        </w:rPr>
-        <w:t>.....</w:t>
-      </w:r>
-      <w:proofErr w:type="gramEnd"/>
-      <w:r>
-        <w:rPr>
-          <w:lang w:val="pt-BR" w:eastAsia="pt-BR"/>
-        </w:rPr>
-        <w:t xml:space="preserve"> </w:t>
-      </w:r>
-      <w:proofErr w:type="gramStart"/>
-      <w:r>
-        <w:rPr>
-          <w:lang w:val="pt-BR" w:eastAsia="pt-BR"/>
-        </w:rPr>
-        <w:t>( para</w:t>
-      </w:r>
-      <w:proofErr w:type="gramEnd"/>
-      <w:r>
-        <w:rPr>
-          <w:lang w:val="pt-BR" w:eastAsia="pt-BR"/>
-        </w:rPr>
-        <w:t xml:space="preserve"> que entrem no sumário)</w:t>
-      </w:r>
-    </w:p>
-    <w:p>
-      <w:pPr>
-        <w:pStyle w:val="Heading1"/>
-      </w:pPr>
-      <w:bookmarkStart w:id="1" w:name="_Toc139547354"/>
-      <w:r>
-        <w:t>Premissas</w:t>
-      </w:r>
-      <w:bookmarkEnd w:id="1"/>
-    </w:p>
-    <w:p>
-      <w:pPr>
-        <w:pStyle w:val="ListParagraph"/>
-        <w:numPr>
-          <w:ilvl w:val="0"/>
-          <w:numId w:val="25"/>
-        </w:numPr>
-        <w:rPr>
-          <w:lang w:val="pt-BR" w:eastAsia="pt-BR"/>
-        </w:rPr>
-      </w:pPr>
-      <w:r>
-        <w:rPr>
-          <w:lang w:val="pt-BR" w:eastAsia="pt-BR"/>
-        </w:rPr>
-        <w:t>&lt; descrever as premissas utilizadas na construção do documento, se houver &gt;</w:t>
-      </w:r>
-    </w:p>
+    <w:bookmarkEnd w:id="1"/>
     <w:p>
       <w:pPr>
         <w:pStyle w:val="Heading1"/>
@@ -1901,7 +1846,7 @@
     <w:p>
       <w:pPr>
         <w:rPr>
-          <w:lang w:val="pt-BR"/>
+          <w:lang w:val="pt-BR" w:eastAsia="pt-BR"/>
         </w:rPr>
       </w:pPr>
       <w:r>
@@ -1912,76 +1857,1877 @@
       </w:r>
       <w:r>
         <w:rPr>
+          <w:lang w:val="pt-BR" w:eastAsia="pt-BR"/>
+        </w:rPr>
+        <w:t>Equipe técnica da Coordenação de Inovação e Informática em Saúde da Secretaria de Informação e Saúde Digital (SEIDIGI) /Ministério da Saúde</w:t>
+      </w:r>
+    </w:p>
+    <w:p>
+      <w:pPr>
+        <w:rPr>
           <w:lang w:val="pt-BR"/>
         </w:rPr>
-        <w:t xml:space="preserve">&lt;definir o </w:t>
+      </w:pPr>
+    </w:p>
+    <w:p>
+      <w:pPr>
+        <w:pStyle w:val="Heading1"/>
+      </w:pPr>
+      <w:r>
+        <w:t>Definições de Consultas de Dados Clínicos para Composição do Sumário Internacional do Paciente – IPS Brasil</w:t>
+      </w:r>
+    </w:p>
+    <w:p>
+      <w:pPr>
+        <w:pStyle w:val="Heading2"/>
+      </w:pPr>
+      <w:r>
+        <w:t xml:space="preserve"> Definições para Exames </w:t>
+      </w:r>
+    </w:p>
+    <w:p>
+      <w:pPr>
+        <w:rPr>
+          <w:lang w:val="pt-BR" w:eastAsia="pt-BR"/>
+        </w:rPr>
+      </w:pPr>
+      <w:r>
+        <w:rPr>
+          <w:lang w:val="pt-BR" w:eastAsia="pt-BR"/>
+        </w:rPr>
+        <w:t xml:space="preserve">No momento somente estão disponíveis os exames de COVID-19 e </w:t>
+      </w:r>
+      <w:proofErr w:type="spellStart"/>
+      <w:r>
+        <w:rPr>
+          <w:lang w:val="pt-BR" w:eastAsia="pt-BR"/>
+        </w:rPr>
+        <w:t>Monkeypox</w:t>
+      </w:r>
+      <w:proofErr w:type="spellEnd"/>
+      <w:r>
+        <w:rPr>
+          <w:lang w:val="pt-BR" w:eastAsia="pt-BR"/>
+        </w:rPr>
+        <w:t>.  Considerando este contexto a proposta é:</w:t>
+      </w:r>
+    </w:p>
+    <w:p>
+      <w:pPr>
+        <w:pStyle w:val="ListParagraph"/>
+        <w:numPr>
+          <w:ilvl w:val="0"/>
+          <w:numId w:val="26"/>
+        </w:numPr>
+        <w:rPr>
+          <w:lang w:val="pt-BR" w:eastAsia="pt-BR"/>
+        </w:rPr>
+      </w:pPr>
+      <w:r>
+        <w:rPr>
+          <w:lang w:val="pt-BR" w:eastAsia="pt-BR"/>
+        </w:rPr>
+        <w:t xml:space="preserve">Trazer TODOS os exames com resultados COVID-19 positivos (detectáveis, reagentes </w:t>
+      </w:r>
+      <w:proofErr w:type="spellStart"/>
+      <w:r>
+        <w:rPr>
+          <w:lang w:val="pt-BR" w:eastAsia="pt-BR"/>
+        </w:rPr>
+        <w:t>cfme</w:t>
+      </w:r>
+      <w:proofErr w:type="spellEnd"/>
+      <w:r>
+        <w:rPr>
+          <w:lang w:val="pt-BR" w:eastAsia="pt-BR"/>
+        </w:rPr>
+        <w:t xml:space="preserve"> abaixo) não importa quando foram feitos. Na prática isto quer dizer que o elemento “</w:t>
+      </w:r>
+      <w:proofErr w:type="spellStart"/>
+      <w:r>
+        <w:rPr>
+          <w:lang w:val="pt-BR" w:eastAsia="pt-BR"/>
+        </w:rPr>
+        <w:t>code</w:t>
+      </w:r>
+      <w:proofErr w:type="spellEnd"/>
+      <w:r>
+        <w:rPr>
+          <w:lang w:val="pt-BR" w:eastAsia="pt-BR"/>
+        </w:rPr>
+        <w:t>” abaixo deverá ser igual a ver tabela I abaixo</w:t>
+      </w:r>
+    </w:p>
+    <w:p>
+      <w:pPr>
+        <w:shd w:val="clear" w:color="auto" w:fill="FFFFFF"/>
+        <w:autoSpaceDE w:val="0"/>
+        <w:autoSpaceDN w:val="0"/>
+        <w:adjustRightInd w:val="0"/>
+        <w:spacing w:after="0"/>
+        <w:ind w:left="851"/>
+        <w:rPr>
+          <w:rFonts w:ascii="Times New Roman" w:hAnsi="Times New Roman"/>
+          <w:color w:val="0000FF"/>
+          <w:kern w:val="0"/>
+          <w:sz w:val="24"/>
+          <w:highlight w:val="white"/>
+          <w:lang w:val="en-US"/>
+        </w:rPr>
+      </w:pPr>
+      <w:r>
+        <w:rPr>
+          <w:rFonts w:ascii="Times New Roman" w:hAnsi="Times New Roman"/>
+          <w:color w:val="1E6496"/>
+          <w:kern w:val="0"/>
+          <w:sz w:val="24"/>
+          <w:highlight w:val="white"/>
+          <w:lang w:val="en-US"/>
+        </w:rPr>
+        <w:t>interpretation"</w:t>
+      </w:r>
+      <w:r>
+        <w:rPr>
+          <w:rFonts w:ascii="Times New Roman" w:hAnsi="Times New Roman"/>
+          <w:color w:val="640032"/>
+          <w:kern w:val="0"/>
+          <w:sz w:val="24"/>
+          <w:highlight w:val="white"/>
+          <w:lang w:val="en-US"/>
+        </w:rPr>
+        <w:t>:</w:t>
+      </w:r>
+      <w:r>
+        <w:rPr>
+          <w:rFonts w:ascii="Times New Roman" w:hAnsi="Times New Roman"/>
+          <w:color w:val="000000"/>
+          <w:kern w:val="0"/>
+          <w:sz w:val="24"/>
+          <w:highlight w:val="white"/>
+          <w:lang w:val="en-US"/>
+        </w:rPr>
+        <w:t xml:space="preserve"> </w:t>
+      </w:r>
+      <w:r>
+        <w:rPr>
+          <w:rFonts w:ascii="Times New Roman" w:hAnsi="Times New Roman"/>
+          <w:color w:val="960000"/>
+          <w:kern w:val="0"/>
+          <w:sz w:val="24"/>
+          <w:highlight w:val="white"/>
+          <w:lang w:val="en-US"/>
+        </w:rPr>
+        <w:t>[</w:t>
+      </w:r>
+      <w:r>
+        <w:rPr>
+          <w:rFonts w:ascii="Times New Roman" w:hAnsi="Times New Roman"/>
+          <w:color w:val="000000"/>
+          <w:kern w:val="0"/>
+          <w:sz w:val="24"/>
+          <w:highlight w:val="white"/>
+          <w:lang w:val="en-US"/>
+        </w:rPr>
+        <w:br/>
+        <w:t xml:space="preserve">                 </w:t>
       </w:r>
       <w:proofErr w:type="gramStart"/>
       <w:r>
         <w:rPr>
-          <w:lang w:val="pt-BR"/>
-        </w:rPr>
-        <w:t>público alvo</w:t>
+          <w:rFonts w:ascii="Times New Roman" w:hAnsi="Times New Roman"/>
+          <w:color w:val="000000"/>
+          <w:kern w:val="0"/>
+          <w:sz w:val="24"/>
+          <w:highlight w:val="white"/>
+          <w:lang w:val="en-US"/>
+        </w:rPr>
+        <w:t xml:space="preserve">   </w:t>
+      </w:r>
+      <w:r>
+        <w:rPr>
+          <w:rFonts w:ascii="Times New Roman" w:hAnsi="Times New Roman"/>
+          <w:color w:val="960000"/>
+          <w:kern w:val="0"/>
+          <w:sz w:val="24"/>
+          <w:highlight w:val="white"/>
+          <w:lang w:val="en-US"/>
+        </w:rPr>
+        <w:t>{</w:t>
       </w:r>
       <w:proofErr w:type="gramEnd"/>
       <w:r>
         <w:rPr>
-          <w:lang w:val="pt-BR"/>
-        </w:rPr>
-        <w:t xml:space="preserve"> do documento &gt;</w:t>
+          <w:rFonts w:ascii="Times New Roman" w:hAnsi="Times New Roman"/>
+          <w:color w:val="000000"/>
+          <w:kern w:val="0"/>
+          <w:sz w:val="24"/>
+          <w:highlight w:val="white"/>
+          <w:lang w:val="en-US"/>
+        </w:rPr>
+        <w:br/>
+        <w:t xml:space="preserve">                        </w:t>
+      </w:r>
+      <w:r>
+        <w:rPr>
+          <w:rFonts w:ascii="Times New Roman" w:hAnsi="Times New Roman"/>
+          <w:color w:val="1E6496"/>
+          <w:kern w:val="0"/>
+          <w:sz w:val="24"/>
+          <w:highlight w:val="white"/>
+          <w:lang w:val="en-US"/>
+        </w:rPr>
+        <w:t>"coding"</w:t>
+      </w:r>
+      <w:r>
+        <w:rPr>
+          <w:rFonts w:ascii="Times New Roman" w:hAnsi="Times New Roman"/>
+          <w:color w:val="640032"/>
+          <w:kern w:val="0"/>
+          <w:sz w:val="24"/>
+          <w:highlight w:val="white"/>
+          <w:lang w:val="en-US"/>
+        </w:rPr>
+        <w:t>:</w:t>
+      </w:r>
+      <w:r>
+        <w:rPr>
+          <w:rFonts w:ascii="Times New Roman" w:hAnsi="Times New Roman"/>
+          <w:color w:val="000000"/>
+          <w:kern w:val="0"/>
+          <w:sz w:val="24"/>
+          <w:highlight w:val="white"/>
+          <w:lang w:val="en-US"/>
+        </w:rPr>
+        <w:t xml:space="preserve"> </w:t>
+      </w:r>
+      <w:r>
+        <w:rPr>
+          <w:rFonts w:ascii="Times New Roman" w:hAnsi="Times New Roman"/>
+          <w:color w:val="960000"/>
+          <w:kern w:val="0"/>
+          <w:sz w:val="24"/>
+          <w:highlight w:val="white"/>
+          <w:lang w:val="en-US"/>
+        </w:rPr>
+        <w:t>[</w:t>
+      </w:r>
+      <w:r>
+        <w:rPr>
+          <w:rFonts w:ascii="Times New Roman" w:hAnsi="Times New Roman"/>
+          <w:color w:val="000000"/>
+          <w:kern w:val="0"/>
+          <w:sz w:val="24"/>
+          <w:highlight w:val="white"/>
+          <w:lang w:val="en-US"/>
+        </w:rPr>
+        <w:br/>
+        <w:t xml:space="preserve">                            </w:t>
+      </w:r>
+      <w:r>
+        <w:rPr>
+          <w:rFonts w:ascii="Times New Roman" w:hAnsi="Times New Roman"/>
+          <w:color w:val="960000"/>
+          <w:kern w:val="0"/>
+          <w:sz w:val="24"/>
+          <w:highlight w:val="white"/>
+          <w:lang w:val="en-US"/>
+        </w:rPr>
+        <w:t>{</w:t>
+      </w:r>
+      <w:r>
+        <w:rPr>
+          <w:rFonts w:ascii="Times New Roman" w:hAnsi="Times New Roman"/>
+          <w:color w:val="000000"/>
+          <w:kern w:val="0"/>
+          <w:sz w:val="24"/>
+          <w:highlight w:val="white"/>
+          <w:lang w:val="en-US"/>
+        </w:rPr>
+        <w:br/>
+        <w:t xml:space="preserve">                                </w:t>
+      </w:r>
+      <w:r>
+        <w:rPr>
+          <w:rFonts w:ascii="Times New Roman" w:hAnsi="Times New Roman"/>
+          <w:color w:val="1E6496"/>
+          <w:kern w:val="0"/>
+          <w:sz w:val="24"/>
+          <w:highlight w:val="white"/>
+          <w:lang w:val="en-US"/>
+        </w:rPr>
+        <w:t>"system"</w:t>
+      </w:r>
+      <w:r>
+        <w:rPr>
+          <w:rFonts w:ascii="Times New Roman" w:hAnsi="Times New Roman"/>
+          <w:color w:val="640032"/>
+          <w:kern w:val="0"/>
+          <w:sz w:val="24"/>
+          <w:highlight w:val="white"/>
+          <w:lang w:val="en-US"/>
+        </w:rPr>
+        <w:t>:</w:t>
+      </w:r>
+      <w:r>
+        <w:rPr>
+          <w:rFonts w:ascii="Times New Roman" w:hAnsi="Times New Roman"/>
+          <w:color w:val="000000"/>
+          <w:kern w:val="0"/>
+          <w:sz w:val="24"/>
+          <w:highlight w:val="white"/>
+          <w:lang w:val="en-US"/>
+        </w:rPr>
+        <w:t xml:space="preserve"> </w:t>
+      </w:r>
+      <w:r>
+        <w:rPr>
+          <w:rFonts w:ascii="Times New Roman" w:hAnsi="Times New Roman"/>
+          <w:color w:val="0000FF"/>
+          <w:kern w:val="0"/>
+          <w:sz w:val="24"/>
+          <w:highlight w:val="white"/>
+          <w:lang w:val="en-US"/>
+        </w:rPr>
+        <w:t>"http://www.saude.gov.br/fhir/r4/CodeSystem/BRResultadoQualitativoExame"</w:t>
+      </w:r>
+      <w:r>
+        <w:rPr>
+          <w:rFonts w:ascii="Times New Roman" w:hAnsi="Times New Roman"/>
+          <w:color w:val="640032"/>
+          <w:kern w:val="0"/>
+          <w:sz w:val="24"/>
+          <w:highlight w:val="white"/>
+          <w:lang w:val="en-US"/>
+        </w:rPr>
+        <w:t>,</w:t>
+      </w:r>
+      <w:r>
+        <w:rPr>
+          <w:rFonts w:ascii="Times New Roman" w:hAnsi="Times New Roman"/>
+          <w:color w:val="000000"/>
+          <w:kern w:val="0"/>
+          <w:sz w:val="24"/>
+          <w:highlight w:val="white"/>
+          <w:lang w:val="en-US"/>
+        </w:rPr>
+        <w:br/>
+        <w:t xml:space="preserve">                                </w:t>
+      </w:r>
+      <w:r>
+        <w:rPr>
+          <w:rFonts w:ascii="Times New Roman" w:hAnsi="Times New Roman"/>
+          <w:color w:val="1E6496"/>
+          <w:kern w:val="0"/>
+          <w:sz w:val="24"/>
+          <w:highlight w:val="white"/>
+          <w:lang w:val="en-US"/>
+        </w:rPr>
+        <w:t>"code"</w:t>
+      </w:r>
+      <w:r>
+        <w:rPr>
+          <w:rFonts w:ascii="Times New Roman" w:hAnsi="Times New Roman"/>
+          <w:color w:val="640032"/>
+          <w:kern w:val="0"/>
+          <w:sz w:val="24"/>
+          <w:highlight w:val="white"/>
+          <w:lang w:val="en-US"/>
+        </w:rPr>
+        <w:t>:</w:t>
+      </w:r>
+      <w:r>
+        <w:rPr>
+          <w:rFonts w:ascii="Times New Roman" w:hAnsi="Times New Roman"/>
+          <w:color w:val="000000"/>
+          <w:kern w:val="0"/>
+          <w:sz w:val="24"/>
+          <w:highlight w:val="white"/>
+          <w:lang w:val="en-US"/>
+        </w:rPr>
+        <w:t xml:space="preserve"> </w:t>
+      </w:r>
+      <w:r>
+        <w:rPr>
+          <w:rFonts w:ascii="Times New Roman" w:hAnsi="Times New Roman"/>
+          <w:color w:val="0000FF"/>
+          <w:kern w:val="0"/>
+          <w:sz w:val="24"/>
+          <w:highlight w:val="white"/>
+          <w:lang w:val="en-US"/>
+        </w:rPr>
+        <w:t>"</w:t>
+      </w:r>
+      <w:r>
+        <w:rPr>
+          <w:rFonts w:ascii="Times New Roman" w:hAnsi="Times New Roman"/>
+          <w:color w:val="0000FF"/>
+          <w:kern w:val="0"/>
+          <w:sz w:val="24"/>
+          <w:highlight w:val="white"/>
+          <w:lang w:val="en-US"/>
+        </w:rPr>
+        <w:t>1</w:t>
+      </w:r>
+      <w:r>
+        <w:rPr>
+          <w:rFonts w:ascii="Times New Roman" w:hAnsi="Times New Roman"/>
+          <w:color w:val="0000FF"/>
+          <w:kern w:val="0"/>
+          <w:sz w:val="24"/>
+          <w:highlight w:val="white"/>
+          <w:lang w:val="en-US"/>
+        </w:rPr>
+        <w:t>"</w:t>
       </w:r>
     </w:p>
     <w:p>
       <w:pPr>
-        <w:pStyle w:val="Heading1"/>
-      </w:pPr>
-      <w:r>
-        <w:t>&lt; corpo do documento &gt;</w:t>
-      </w:r>
+        <w:shd w:val="clear" w:color="auto" w:fill="FFFFFF"/>
+        <w:autoSpaceDE w:val="0"/>
+        <w:autoSpaceDN w:val="0"/>
+        <w:adjustRightInd w:val="0"/>
+        <w:spacing w:after="0"/>
+        <w:ind w:left="851"/>
+        <w:rPr>
+          <w:rFonts w:ascii="Times New Roman" w:hAnsi="Times New Roman"/>
+          <w:kern w:val="0"/>
+          <w:sz w:val="24"/>
+          <w:highlight w:val="white"/>
+          <w:lang w:val="en-US"/>
+        </w:rPr>
+      </w:pPr>
     </w:p>
     <w:p>
       <w:pPr>
-        <w:pStyle w:val="Heading2"/>
-      </w:pPr>
-      <w:r>
-        <w:t>Este é o Heading2</w:t>
-      </w:r>
-      <w:r>
-        <w:t xml:space="preserve">   </w:t>
-      </w:r>
+        <w:shd w:val="clear" w:color="auto" w:fill="FFFFFF"/>
+        <w:autoSpaceDE w:val="0"/>
+        <w:autoSpaceDN w:val="0"/>
+        <w:adjustRightInd w:val="0"/>
+        <w:spacing w:after="0"/>
+        <w:ind w:left="851"/>
+        <w:rPr>
+          <w:rFonts w:ascii="Times New Roman" w:hAnsi="Times New Roman"/>
+          <w:kern w:val="0"/>
+          <w:sz w:val="24"/>
+          <w:highlight w:val="white"/>
+          <w:lang w:val="en-US"/>
+        </w:rPr>
+      </w:pPr>
     </w:p>
     <w:p>
       <w:pPr>
-        <w:pStyle w:val="Heading3"/>
-        <w:rPr>
-          <w:lang w:val="pt-BR" w:eastAsia="pt-BR"/>
-        </w:rPr>
-      </w:pPr>
-      <w:r>
-        <w:rPr>
-          <w:lang w:val="pt-BR" w:eastAsia="pt-BR"/>
-        </w:rPr>
-        <w:t xml:space="preserve">Este é o </w:t>
-      </w:r>
-      <w:proofErr w:type="spellStart"/>
-      <w:r>
-        <w:rPr>
-          <w:lang w:val="pt-BR" w:eastAsia="pt-BR"/>
-        </w:rPr>
-        <w:t>heading</w:t>
-      </w:r>
-      <w:proofErr w:type="spellEnd"/>
-      <w:r>
-        <w:rPr>
-          <w:lang w:val="pt-BR" w:eastAsia="pt-BR"/>
-        </w:rPr>
-        <w:t xml:space="preserve"> 3</w:t>
-      </w:r>
+        <w:shd w:val="clear" w:color="auto" w:fill="FFFFFF"/>
+        <w:autoSpaceDE w:val="0"/>
+        <w:autoSpaceDN w:val="0"/>
+        <w:adjustRightInd w:val="0"/>
+        <w:spacing w:after="0"/>
+        <w:ind w:left="851"/>
+        <w:rPr>
+          <w:rFonts w:ascii="Times New Roman" w:hAnsi="Times New Roman"/>
+          <w:kern w:val="0"/>
+          <w:sz w:val="24"/>
+          <w:highlight w:val="white"/>
+          <w:lang w:val="en-US"/>
+        </w:rPr>
+      </w:pPr>
+    </w:p>
+    <w:tbl>
+      <w:tblPr>
+        <w:tblStyle w:val="TableGrid"/>
+        <w:tblW w:w="0" w:type="auto"/>
+        <w:tblInd w:w="851" w:type="dxa"/>
+        <w:tblLook w:val="04A0" w:firstRow="1" w:lastRow="0" w:firstColumn="1" w:lastColumn="0" w:noHBand="0" w:noVBand="1"/>
+      </w:tblPr>
+      <w:tblGrid>
+        <w:gridCol w:w="668"/>
+        <w:gridCol w:w="2525"/>
+        <w:gridCol w:w="2977"/>
+        <w:gridCol w:w="1989"/>
+      </w:tblGrid>
+      <w:tr>
+        <w:tc>
+          <w:tcPr>
+            <w:tcW w:w="668" w:type="dxa"/>
+          </w:tcPr>
+          <w:p>
+            <w:pPr>
+              <w:autoSpaceDE w:val="0"/>
+              <w:autoSpaceDN w:val="0"/>
+              <w:adjustRightInd w:val="0"/>
+              <w:spacing w:after="0"/>
+              <w:rPr>
+                <w:kern w:val="0"/>
+                <w:sz w:val="24"/>
+                <w:highlight w:val="white"/>
+                <w:lang w:val="en-US"/>
+              </w:rPr>
+            </w:pPr>
+            <w:r>
+              <w:rPr>
+                <w:kern w:val="0"/>
+                <w:sz w:val="24"/>
+                <w:highlight w:val="white"/>
+                <w:lang w:val="en-US"/>
+              </w:rPr>
+              <w:t>ID</w:t>
+            </w:r>
+          </w:p>
+        </w:tc>
+        <w:tc>
+          <w:tcPr>
+            <w:tcW w:w="2525" w:type="dxa"/>
+          </w:tcPr>
+          <w:p>
+            <w:pPr>
+              <w:autoSpaceDE w:val="0"/>
+              <w:autoSpaceDN w:val="0"/>
+              <w:adjustRightInd w:val="0"/>
+              <w:spacing w:after="0"/>
+              <w:rPr>
+                <w:kern w:val="0"/>
+                <w:sz w:val="24"/>
+                <w:highlight w:val="white"/>
+                <w:lang w:val="en-US"/>
+              </w:rPr>
+            </w:pPr>
+            <w:proofErr w:type="spellStart"/>
+            <w:r>
+              <w:rPr>
+                <w:kern w:val="0"/>
+                <w:sz w:val="24"/>
+                <w:highlight w:val="white"/>
+                <w:lang w:val="en-US"/>
+              </w:rPr>
+              <w:t>CodeSystem</w:t>
+            </w:r>
+            <w:proofErr w:type="spellEnd"/>
+          </w:p>
+        </w:tc>
+        <w:tc>
+          <w:tcPr>
+            <w:tcW w:w="2977" w:type="dxa"/>
+          </w:tcPr>
+          <w:p>
+            <w:pPr>
+              <w:autoSpaceDE w:val="0"/>
+              <w:autoSpaceDN w:val="0"/>
+              <w:adjustRightInd w:val="0"/>
+              <w:spacing w:after="0"/>
+              <w:rPr>
+                <w:kern w:val="0"/>
+                <w:sz w:val="24"/>
+                <w:highlight w:val="white"/>
+                <w:lang w:val="en-US"/>
+              </w:rPr>
+            </w:pPr>
+            <w:proofErr w:type="spellStart"/>
+            <w:r>
+              <w:rPr>
+                <w:kern w:val="0"/>
+                <w:sz w:val="24"/>
+                <w:highlight w:val="white"/>
+                <w:lang w:val="en-US"/>
+              </w:rPr>
+              <w:t>Descrição</w:t>
+            </w:r>
+            <w:proofErr w:type="spellEnd"/>
+            <w:r>
+              <w:rPr>
+                <w:kern w:val="0"/>
+                <w:sz w:val="24"/>
+                <w:highlight w:val="white"/>
+                <w:lang w:val="en-US"/>
+              </w:rPr>
+              <w:t xml:space="preserve"> PT</w:t>
+            </w:r>
+          </w:p>
+        </w:tc>
+        <w:tc>
+          <w:tcPr>
+            <w:tcW w:w="1989" w:type="dxa"/>
+          </w:tcPr>
+          <w:p>
+            <w:pPr>
+              <w:autoSpaceDE w:val="0"/>
+              <w:autoSpaceDN w:val="0"/>
+              <w:adjustRightInd w:val="0"/>
+              <w:spacing w:after="0"/>
+              <w:rPr>
+                <w:kern w:val="0"/>
+                <w:sz w:val="24"/>
+                <w:highlight w:val="white"/>
+                <w:lang w:val="en-US"/>
+              </w:rPr>
+            </w:pPr>
+            <w:proofErr w:type="spellStart"/>
+            <w:r>
+              <w:rPr>
+                <w:kern w:val="0"/>
+                <w:sz w:val="24"/>
+                <w:highlight w:val="white"/>
+                <w:lang w:val="en-US"/>
+              </w:rPr>
+              <w:t>Descrição</w:t>
+            </w:r>
+            <w:proofErr w:type="spellEnd"/>
+            <w:r>
+              <w:rPr>
+                <w:kern w:val="0"/>
+                <w:sz w:val="24"/>
+                <w:highlight w:val="white"/>
+                <w:lang w:val="en-US"/>
+              </w:rPr>
+              <w:t xml:space="preserve"> ENG</w:t>
+            </w:r>
+          </w:p>
+        </w:tc>
+      </w:tr>
+      <w:tr>
+        <w:tc>
+          <w:tcPr>
+            <w:tcW w:w="668" w:type="dxa"/>
+          </w:tcPr>
+          <w:p>
+            <w:pPr>
+              <w:autoSpaceDE w:val="0"/>
+              <w:autoSpaceDN w:val="0"/>
+              <w:adjustRightInd w:val="0"/>
+              <w:spacing w:after="0"/>
+              <w:rPr>
+                <w:kern w:val="0"/>
+                <w:sz w:val="24"/>
+                <w:highlight w:val="white"/>
+                <w:lang w:val="en-US"/>
+              </w:rPr>
+            </w:pPr>
+            <w:r>
+              <w:rPr>
+                <w:kern w:val="0"/>
+                <w:sz w:val="24"/>
+                <w:highlight w:val="white"/>
+                <w:lang w:val="en-US"/>
+              </w:rPr>
+              <w:t>1</w:t>
+            </w:r>
+          </w:p>
+        </w:tc>
+        <w:tc>
+          <w:tcPr>
+            <w:tcW w:w="2525" w:type="dxa"/>
+          </w:tcPr>
+          <w:p>
+            <w:pPr>
+              <w:autoSpaceDE w:val="0"/>
+              <w:autoSpaceDN w:val="0"/>
+              <w:adjustRightInd w:val="0"/>
+              <w:spacing w:after="0"/>
+              <w:rPr>
+                <w:kern w:val="0"/>
+                <w:sz w:val="24"/>
+                <w:highlight w:val="white"/>
+                <w:lang w:val="en-US"/>
+              </w:rPr>
+            </w:pPr>
+            <w:proofErr w:type="spellStart"/>
+            <w:r>
+              <w:rPr>
+                <w:rFonts w:ascii="Roboto" w:hAnsi="Roboto"/>
+                <w:spacing w:val="2"/>
+                <w:sz w:val="20"/>
+                <w:szCs w:val="20"/>
+                <w:shd w:val="clear" w:color="auto" w:fill="BED1E2"/>
+              </w:rPr>
+              <w:t>BRTipoResultadoDTNT</w:t>
+            </w:r>
+            <w:proofErr w:type="spellEnd"/>
+          </w:p>
+        </w:tc>
+        <w:tc>
+          <w:tcPr>
+            <w:tcW w:w="2977" w:type="dxa"/>
+          </w:tcPr>
+          <w:p>
+            <w:pPr>
+              <w:autoSpaceDE w:val="0"/>
+              <w:autoSpaceDN w:val="0"/>
+              <w:adjustRightInd w:val="0"/>
+              <w:spacing w:after="0"/>
+              <w:rPr>
+                <w:kern w:val="0"/>
+                <w:sz w:val="24"/>
+                <w:highlight w:val="white"/>
+                <w:lang w:val="en-US"/>
+              </w:rPr>
+            </w:pPr>
+            <w:proofErr w:type="spellStart"/>
+            <w:r>
+              <w:rPr>
+                <w:kern w:val="0"/>
+                <w:sz w:val="24"/>
+                <w:highlight w:val="white"/>
+                <w:lang w:val="en-US"/>
+              </w:rPr>
+              <w:t>Detectável</w:t>
+            </w:r>
+            <w:proofErr w:type="spellEnd"/>
+          </w:p>
+        </w:tc>
+        <w:tc>
+          <w:tcPr>
+            <w:tcW w:w="1989" w:type="dxa"/>
+          </w:tcPr>
+          <w:p>
+            <w:pPr>
+              <w:autoSpaceDE w:val="0"/>
+              <w:autoSpaceDN w:val="0"/>
+              <w:adjustRightInd w:val="0"/>
+              <w:spacing w:after="0"/>
+              <w:rPr>
+                <w:kern w:val="0"/>
+                <w:sz w:val="24"/>
+                <w:highlight w:val="white"/>
+                <w:lang w:val="en-US"/>
+              </w:rPr>
+            </w:pPr>
+            <w:r>
+              <w:rPr>
+                <w:kern w:val="0"/>
+                <w:sz w:val="24"/>
+                <w:highlight w:val="white"/>
+                <w:lang w:val="en-US"/>
+              </w:rPr>
+              <w:t>Detectable</w:t>
+            </w:r>
+          </w:p>
+        </w:tc>
+      </w:tr>
+      <w:tr>
+        <w:tc>
+          <w:tcPr>
+            <w:tcW w:w="668" w:type="dxa"/>
+          </w:tcPr>
+          <w:p>
+            <w:pPr>
+              <w:autoSpaceDE w:val="0"/>
+              <w:autoSpaceDN w:val="0"/>
+              <w:adjustRightInd w:val="0"/>
+              <w:spacing w:after="0"/>
+              <w:rPr>
+                <w:kern w:val="0"/>
+                <w:sz w:val="24"/>
+                <w:highlight w:val="white"/>
+                <w:lang w:val="en-US"/>
+              </w:rPr>
+            </w:pPr>
+            <w:r>
+              <w:rPr>
+                <w:kern w:val="0"/>
+                <w:sz w:val="24"/>
+                <w:highlight w:val="white"/>
+                <w:lang w:val="en-US"/>
+              </w:rPr>
+              <w:t>1</w:t>
+            </w:r>
+          </w:p>
+        </w:tc>
+        <w:tc>
+          <w:tcPr>
+            <w:tcW w:w="2525" w:type="dxa"/>
+          </w:tcPr>
+          <w:p>
+            <w:pPr>
+              <w:autoSpaceDE w:val="0"/>
+              <w:autoSpaceDN w:val="0"/>
+              <w:adjustRightInd w:val="0"/>
+              <w:spacing w:after="0"/>
+              <w:rPr>
+                <w:kern w:val="0"/>
+                <w:sz w:val="24"/>
+                <w:highlight w:val="white"/>
+                <w:lang w:val="en-US"/>
+              </w:rPr>
+            </w:pPr>
+            <w:proofErr w:type="spellStart"/>
+            <w:r>
+              <w:rPr>
+                <w:rFonts w:ascii="Roboto" w:hAnsi="Roboto"/>
+                <w:spacing w:val="2"/>
+                <w:sz w:val="20"/>
+                <w:szCs w:val="20"/>
+              </w:rPr>
+              <w:t>BRTipoResultadoRSBAC</w:t>
+            </w:r>
+            <w:proofErr w:type="spellEnd"/>
+          </w:p>
+        </w:tc>
+        <w:tc>
+          <w:tcPr>
+            <w:tcW w:w="2977" w:type="dxa"/>
+          </w:tcPr>
+          <w:p>
+            <w:pPr>
+              <w:autoSpaceDE w:val="0"/>
+              <w:autoSpaceDN w:val="0"/>
+              <w:adjustRightInd w:val="0"/>
+              <w:spacing w:after="0"/>
+              <w:rPr>
+                <w:kern w:val="0"/>
+                <w:sz w:val="24"/>
+                <w:highlight w:val="white"/>
+                <w:lang w:val="en-US"/>
+              </w:rPr>
+            </w:pPr>
+            <w:proofErr w:type="spellStart"/>
+            <w:r>
+              <w:rPr>
+                <w:kern w:val="0"/>
+                <w:sz w:val="24"/>
+                <w:highlight w:val="white"/>
+                <w:lang w:val="en-US"/>
+              </w:rPr>
+              <w:t>Foram</w:t>
+            </w:r>
+            <w:proofErr w:type="spellEnd"/>
+            <w:r>
+              <w:rPr>
+                <w:kern w:val="0"/>
+                <w:sz w:val="24"/>
+                <w:highlight w:val="white"/>
+                <w:lang w:val="en-US"/>
+              </w:rPr>
+              <w:t xml:space="preserve"> </w:t>
+            </w:r>
+            <w:proofErr w:type="spellStart"/>
+            <w:r>
+              <w:rPr>
+                <w:kern w:val="0"/>
+                <w:sz w:val="24"/>
+                <w:highlight w:val="white"/>
+                <w:lang w:val="en-US"/>
+              </w:rPr>
+              <w:t>Visualizados</w:t>
+            </w:r>
+            <w:proofErr w:type="spellEnd"/>
+          </w:p>
+        </w:tc>
+        <w:tc>
+          <w:tcPr>
+            <w:tcW w:w="1989" w:type="dxa"/>
+          </w:tcPr>
+          <w:p>
+            <w:pPr>
+              <w:autoSpaceDE w:val="0"/>
+              <w:autoSpaceDN w:val="0"/>
+              <w:adjustRightInd w:val="0"/>
+              <w:spacing w:after="0"/>
+              <w:rPr>
+                <w:kern w:val="0"/>
+                <w:sz w:val="24"/>
+                <w:highlight w:val="white"/>
+                <w:lang w:val="en-US"/>
+              </w:rPr>
+            </w:pPr>
+          </w:p>
+        </w:tc>
+      </w:tr>
+      <w:tr>
+        <w:tc>
+          <w:tcPr>
+            <w:tcW w:w="668" w:type="dxa"/>
+          </w:tcPr>
+          <w:p>
+            <w:pPr>
+              <w:autoSpaceDE w:val="0"/>
+              <w:autoSpaceDN w:val="0"/>
+              <w:adjustRightInd w:val="0"/>
+              <w:spacing w:after="0"/>
+              <w:rPr>
+                <w:kern w:val="0"/>
+                <w:sz w:val="24"/>
+                <w:highlight w:val="white"/>
+                <w:lang w:val="en-US"/>
+              </w:rPr>
+            </w:pPr>
+            <w:r>
+              <w:rPr>
+                <w:kern w:val="0"/>
+                <w:sz w:val="24"/>
+                <w:highlight w:val="white"/>
+                <w:lang w:val="en-US"/>
+              </w:rPr>
+              <w:t>2</w:t>
+            </w:r>
+          </w:p>
+        </w:tc>
+        <w:tc>
+          <w:tcPr>
+            <w:tcW w:w="2525" w:type="dxa"/>
+          </w:tcPr>
+          <w:p>
+            <w:pPr>
+              <w:autoSpaceDE w:val="0"/>
+              <w:autoSpaceDN w:val="0"/>
+              <w:adjustRightInd w:val="0"/>
+              <w:spacing w:after="0"/>
+              <w:rPr>
+                <w:kern w:val="0"/>
+                <w:sz w:val="24"/>
+                <w:highlight w:val="white"/>
+                <w:lang w:val="en-US"/>
+              </w:rPr>
+            </w:pPr>
+            <w:proofErr w:type="spellStart"/>
+            <w:r>
+              <w:rPr>
+                <w:rFonts w:ascii="Roboto" w:hAnsi="Roboto"/>
+                <w:spacing w:val="2"/>
+                <w:sz w:val="20"/>
+                <w:szCs w:val="20"/>
+                <w:shd w:val="clear" w:color="auto" w:fill="BED1E2"/>
+              </w:rPr>
+              <w:t>BRTipoResultadoRSCUL</w:t>
+            </w:r>
+            <w:proofErr w:type="spellEnd"/>
+          </w:p>
+        </w:tc>
+        <w:tc>
+          <w:tcPr>
+            <w:tcW w:w="2977" w:type="dxa"/>
+          </w:tcPr>
+          <w:p>
+            <w:pPr>
+              <w:autoSpaceDE w:val="0"/>
+              <w:autoSpaceDN w:val="0"/>
+              <w:adjustRightInd w:val="0"/>
+              <w:spacing w:after="0"/>
+              <w:rPr>
+                <w:kern w:val="0"/>
+                <w:sz w:val="24"/>
+                <w:highlight w:val="white"/>
+                <w:lang w:val="en-US"/>
+              </w:rPr>
+            </w:pPr>
+            <w:proofErr w:type="spellStart"/>
+            <w:r>
+              <w:rPr>
+                <w:kern w:val="0"/>
+                <w:sz w:val="24"/>
+                <w:highlight w:val="white"/>
+                <w:lang w:val="en-US"/>
+              </w:rPr>
+              <w:t>Houve</w:t>
+            </w:r>
+            <w:proofErr w:type="spellEnd"/>
+            <w:r>
+              <w:rPr>
+                <w:kern w:val="0"/>
+                <w:sz w:val="24"/>
+                <w:highlight w:val="white"/>
+                <w:lang w:val="en-US"/>
+              </w:rPr>
+              <w:t xml:space="preserve"> </w:t>
+            </w:r>
+            <w:proofErr w:type="spellStart"/>
+            <w:r>
+              <w:rPr>
+                <w:kern w:val="0"/>
+                <w:sz w:val="24"/>
+                <w:highlight w:val="white"/>
+                <w:lang w:val="en-US"/>
+              </w:rPr>
+              <w:t>Crescimento</w:t>
+            </w:r>
+            <w:proofErr w:type="spellEnd"/>
+          </w:p>
+        </w:tc>
+        <w:tc>
+          <w:tcPr>
+            <w:tcW w:w="1989" w:type="dxa"/>
+          </w:tcPr>
+          <w:p>
+            <w:pPr>
+              <w:autoSpaceDE w:val="0"/>
+              <w:autoSpaceDN w:val="0"/>
+              <w:adjustRightInd w:val="0"/>
+              <w:spacing w:after="0"/>
+              <w:rPr>
+                <w:kern w:val="0"/>
+                <w:sz w:val="24"/>
+                <w:highlight w:val="white"/>
+                <w:lang w:val="en-US"/>
+              </w:rPr>
+            </w:pPr>
+          </w:p>
+        </w:tc>
+      </w:tr>
+      <w:tr>
+        <w:tc>
+          <w:tcPr>
+            <w:tcW w:w="668" w:type="dxa"/>
+          </w:tcPr>
+          <w:p>
+            <w:pPr>
+              <w:autoSpaceDE w:val="0"/>
+              <w:autoSpaceDN w:val="0"/>
+              <w:adjustRightInd w:val="0"/>
+              <w:spacing w:after="0"/>
+              <w:rPr>
+                <w:kern w:val="0"/>
+                <w:sz w:val="24"/>
+                <w:highlight w:val="white"/>
+                <w:lang w:val="en-US"/>
+              </w:rPr>
+            </w:pPr>
+            <w:r>
+              <w:rPr>
+                <w:kern w:val="0"/>
+                <w:sz w:val="24"/>
+                <w:highlight w:val="white"/>
+                <w:lang w:val="en-US"/>
+              </w:rPr>
+              <w:t>1</w:t>
+            </w:r>
+          </w:p>
+        </w:tc>
+        <w:tc>
+          <w:tcPr>
+            <w:tcW w:w="2525" w:type="dxa"/>
+          </w:tcPr>
+          <w:p>
+            <w:pPr>
+              <w:autoSpaceDE w:val="0"/>
+              <w:autoSpaceDN w:val="0"/>
+              <w:adjustRightInd w:val="0"/>
+              <w:spacing w:after="0"/>
+              <w:rPr>
+                <w:kern w:val="0"/>
+                <w:sz w:val="24"/>
+                <w:highlight w:val="white"/>
+                <w:lang w:val="en-US"/>
+              </w:rPr>
+            </w:pPr>
+            <w:proofErr w:type="spellStart"/>
+            <w:r>
+              <w:rPr>
+                <w:rFonts w:ascii="Roboto" w:hAnsi="Roboto"/>
+                <w:spacing w:val="2"/>
+                <w:sz w:val="20"/>
+                <w:szCs w:val="20"/>
+                <w:shd w:val="clear" w:color="auto" w:fill="BED1E2"/>
+              </w:rPr>
+              <w:t>BRTipoResultadoRGNR</w:t>
+            </w:r>
+            <w:proofErr w:type="spellEnd"/>
+          </w:p>
+        </w:tc>
+        <w:tc>
+          <w:tcPr>
+            <w:tcW w:w="2977" w:type="dxa"/>
+          </w:tcPr>
+          <w:p>
+            <w:pPr>
+              <w:autoSpaceDE w:val="0"/>
+              <w:autoSpaceDN w:val="0"/>
+              <w:adjustRightInd w:val="0"/>
+              <w:spacing w:after="0"/>
+              <w:rPr>
+                <w:kern w:val="0"/>
+                <w:sz w:val="24"/>
+                <w:highlight w:val="white"/>
+                <w:lang w:val="en-US"/>
+              </w:rPr>
+            </w:pPr>
+            <w:proofErr w:type="spellStart"/>
+            <w:r>
+              <w:rPr>
+                <w:kern w:val="0"/>
+                <w:sz w:val="24"/>
+                <w:highlight w:val="white"/>
+                <w:lang w:val="en-US"/>
+              </w:rPr>
+              <w:t>Reagente</w:t>
+            </w:r>
+            <w:proofErr w:type="spellEnd"/>
+          </w:p>
+        </w:tc>
+        <w:tc>
+          <w:tcPr>
+            <w:tcW w:w="1989" w:type="dxa"/>
+          </w:tcPr>
+          <w:p>
+            <w:pPr>
+              <w:autoSpaceDE w:val="0"/>
+              <w:autoSpaceDN w:val="0"/>
+              <w:adjustRightInd w:val="0"/>
+              <w:spacing w:after="0"/>
+              <w:rPr>
+                <w:kern w:val="0"/>
+                <w:sz w:val="24"/>
+                <w:highlight w:val="white"/>
+                <w:lang w:val="en-US"/>
+              </w:rPr>
+            </w:pPr>
+          </w:p>
+        </w:tc>
+      </w:tr>
+      <w:tr>
+        <w:tc>
+          <w:tcPr>
+            <w:tcW w:w="668" w:type="dxa"/>
+          </w:tcPr>
+          <w:p>
+            <w:pPr>
+              <w:autoSpaceDE w:val="0"/>
+              <w:autoSpaceDN w:val="0"/>
+              <w:adjustRightInd w:val="0"/>
+              <w:spacing w:after="0"/>
+              <w:rPr>
+                <w:kern w:val="0"/>
+                <w:sz w:val="24"/>
+                <w:highlight w:val="white"/>
+                <w:lang w:val="en-US"/>
+              </w:rPr>
+            </w:pPr>
+            <w:r>
+              <w:rPr>
+                <w:kern w:val="0"/>
+                <w:sz w:val="24"/>
+                <w:highlight w:val="white"/>
+                <w:lang w:val="en-US"/>
+              </w:rPr>
+              <w:t>1</w:t>
+            </w:r>
+          </w:p>
+        </w:tc>
+        <w:tc>
+          <w:tcPr>
+            <w:tcW w:w="2525" w:type="dxa"/>
+          </w:tcPr>
+          <w:p>
+            <w:pPr>
+              <w:autoSpaceDE w:val="0"/>
+              <w:autoSpaceDN w:val="0"/>
+              <w:adjustRightInd w:val="0"/>
+              <w:spacing w:after="0"/>
+              <w:rPr>
+                <w:kern w:val="0"/>
+                <w:sz w:val="24"/>
+                <w:highlight w:val="white"/>
+                <w:lang w:val="en-US"/>
+              </w:rPr>
+            </w:pPr>
+            <w:proofErr w:type="spellStart"/>
+            <w:r>
+              <w:rPr>
+                <w:rFonts w:ascii="Roboto" w:hAnsi="Roboto"/>
+                <w:spacing w:val="2"/>
+                <w:sz w:val="20"/>
+                <w:szCs w:val="20"/>
+                <w:shd w:val="clear" w:color="auto" w:fill="BED1E2"/>
+              </w:rPr>
+              <w:t>BRTipoResultadoPSNG</w:t>
+            </w:r>
+            <w:proofErr w:type="spellEnd"/>
+          </w:p>
+        </w:tc>
+        <w:tc>
+          <w:tcPr>
+            <w:tcW w:w="2977" w:type="dxa"/>
+          </w:tcPr>
+          <w:p>
+            <w:pPr>
+              <w:autoSpaceDE w:val="0"/>
+              <w:autoSpaceDN w:val="0"/>
+              <w:adjustRightInd w:val="0"/>
+              <w:spacing w:after="0"/>
+              <w:rPr>
+                <w:kern w:val="0"/>
+                <w:sz w:val="24"/>
+                <w:highlight w:val="white"/>
+                <w:lang w:val="en-US"/>
+              </w:rPr>
+            </w:pPr>
+            <w:proofErr w:type="spellStart"/>
+            <w:r>
+              <w:rPr>
+                <w:kern w:val="0"/>
+                <w:sz w:val="24"/>
+                <w:highlight w:val="white"/>
+                <w:lang w:val="en-US"/>
+              </w:rPr>
+              <w:t>Positivo</w:t>
+            </w:r>
+            <w:proofErr w:type="spellEnd"/>
+          </w:p>
+        </w:tc>
+        <w:tc>
+          <w:tcPr>
+            <w:tcW w:w="1989" w:type="dxa"/>
+          </w:tcPr>
+          <w:p>
+            <w:pPr>
+              <w:autoSpaceDE w:val="0"/>
+              <w:autoSpaceDN w:val="0"/>
+              <w:adjustRightInd w:val="0"/>
+              <w:spacing w:after="0"/>
+              <w:rPr>
+                <w:kern w:val="0"/>
+                <w:sz w:val="24"/>
+                <w:highlight w:val="white"/>
+                <w:lang w:val="en-US"/>
+              </w:rPr>
+            </w:pPr>
+          </w:p>
+        </w:tc>
+      </w:tr>
+      <w:tr>
+        <w:tc>
+          <w:tcPr>
+            <w:tcW w:w="668" w:type="dxa"/>
+          </w:tcPr>
+          <w:p>
+            <w:pPr>
+              <w:autoSpaceDE w:val="0"/>
+              <w:autoSpaceDN w:val="0"/>
+              <w:adjustRightInd w:val="0"/>
+              <w:spacing w:after="0"/>
+              <w:rPr>
+                <w:kern w:val="0"/>
+                <w:sz w:val="24"/>
+                <w:highlight w:val="white"/>
+                <w:lang w:val="en-US"/>
+              </w:rPr>
+            </w:pPr>
+            <w:r>
+              <w:rPr>
+                <w:kern w:val="0"/>
+                <w:sz w:val="24"/>
+                <w:highlight w:val="white"/>
+                <w:lang w:val="en-US"/>
+              </w:rPr>
+              <w:t>1</w:t>
+            </w:r>
+          </w:p>
+        </w:tc>
+        <w:tc>
+          <w:tcPr>
+            <w:tcW w:w="2525" w:type="dxa"/>
+          </w:tcPr>
+          <w:p>
+            <w:pPr>
+              <w:autoSpaceDE w:val="0"/>
+              <w:autoSpaceDN w:val="0"/>
+              <w:adjustRightInd w:val="0"/>
+              <w:spacing w:after="0"/>
+              <w:rPr>
+                <w:kern w:val="0"/>
+                <w:sz w:val="24"/>
+                <w:highlight w:val="white"/>
+                <w:lang w:val="en-US"/>
+              </w:rPr>
+            </w:pPr>
+            <w:proofErr w:type="spellStart"/>
+            <w:r>
+              <w:rPr>
+                <w:rFonts w:ascii="Roboto" w:hAnsi="Roboto"/>
+                <w:spacing w:val="2"/>
+                <w:sz w:val="20"/>
+                <w:szCs w:val="20"/>
+                <w:shd w:val="clear" w:color="auto" w:fill="BED1E2"/>
+              </w:rPr>
+              <w:t>BRTipoResultadoPRAU</w:t>
+            </w:r>
+            <w:proofErr w:type="spellEnd"/>
+          </w:p>
+        </w:tc>
+        <w:tc>
+          <w:tcPr>
+            <w:tcW w:w="2977" w:type="dxa"/>
+          </w:tcPr>
+          <w:p>
+            <w:pPr>
+              <w:autoSpaceDE w:val="0"/>
+              <w:autoSpaceDN w:val="0"/>
+              <w:adjustRightInd w:val="0"/>
+              <w:spacing w:after="0"/>
+              <w:rPr>
+                <w:kern w:val="0"/>
+                <w:sz w:val="24"/>
+                <w:highlight w:val="white"/>
+                <w:lang w:val="en-US"/>
+              </w:rPr>
+            </w:pPr>
+            <w:proofErr w:type="spellStart"/>
+            <w:r>
+              <w:rPr>
+                <w:kern w:val="0"/>
+                <w:sz w:val="24"/>
+                <w:highlight w:val="white"/>
+                <w:lang w:val="en-US"/>
+              </w:rPr>
+              <w:t>Presença</w:t>
+            </w:r>
+            <w:proofErr w:type="spellEnd"/>
+          </w:p>
+        </w:tc>
+        <w:tc>
+          <w:tcPr>
+            <w:tcW w:w="1989" w:type="dxa"/>
+          </w:tcPr>
+          <w:p>
+            <w:pPr>
+              <w:autoSpaceDE w:val="0"/>
+              <w:autoSpaceDN w:val="0"/>
+              <w:adjustRightInd w:val="0"/>
+              <w:spacing w:after="0"/>
+              <w:rPr>
+                <w:kern w:val="0"/>
+                <w:sz w:val="24"/>
+                <w:highlight w:val="white"/>
+                <w:lang w:val="en-US"/>
+              </w:rPr>
+            </w:pPr>
+          </w:p>
+        </w:tc>
+      </w:tr>
+      <w:tr>
+        <w:tc>
+          <w:tcPr>
+            <w:tcW w:w="668" w:type="dxa"/>
+          </w:tcPr>
+          <w:p>
+            <w:pPr>
+              <w:autoSpaceDE w:val="0"/>
+              <w:autoSpaceDN w:val="0"/>
+              <w:adjustRightInd w:val="0"/>
+              <w:spacing w:after="0"/>
+              <w:rPr>
+                <w:kern w:val="0"/>
+                <w:sz w:val="24"/>
+                <w:highlight w:val="white"/>
+                <w:lang w:val="en-US"/>
+              </w:rPr>
+            </w:pPr>
+            <w:r>
+              <w:rPr>
+                <w:kern w:val="0"/>
+                <w:sz w:val="24"/>
+                <w:highlight w:val="white"/>
+                <w:lang w:val="en-US"/>
+              </w:rPr>
+              <w:t>1</w:t>
+            </w:r>
+          </w:p>
+        </w:tc>
+        <w:tc>
+          <w:tcPr>
+            <w:tcW w:w="2525" w:type="dxa"/>
+          </w:tcPr>
+          <w:p>
+            <w:pPr>
+              <w:autoSpaceDE w:val="0"/>
+              <w:autoSpaceDN w:val="0"/>
+              <w:adjustRightInd w:val="0"/>
+              <w:spacing w:after="0"/>
+              <w:rPr>
+                <w:kern w:val="0"/>
+                <w:sz w:val="24"/>
+                <w:highlight w:val="white"/>
+                <w:lang w:val="en-US"/>
+              </w:rPr>
+            </w:pPr>
+            <w:proofErr w:type="spellStart"/>
+            <w:r>
+              <w:rPr>
+                <w:rFonts w:ascii="Roboto" w:hAnsi="Roboto"/>
+                <w:spacing w:val="2"/>
+                <w:sz w:val="20"/>
+                <w:szCs w:val="20"/>
+                <w:shd w:val="clear" w:color="auto" w:fill="BED1E2"/>
+              </w:rPr>
+              <w:t>BRTipoResultadoHISPT</w:t>
+            </w:r>
+            <w:proofErr w:type="spellEnd"/>
+          </w:p>
+        </w:tc>
+        <w:tc>
+          <w:tcPr>
+            <w:tcW w:w="2977" w:type="dxa"/>
+          </w:tcPr>
+          <w:p>
+            <w:pPr>
+              <w:autoSpaceDE w:val="0"/>
+              <w:autoSpaceDN w:val="0"/>
+              <w:adjustRightInd w:val="0"/>
+              <w:spacing w:after="0"/>
+              <w:rPr>
+                <w:kern w:val="0"/>
+                <w:sz w:val="24"/>
+                <w:highlight w:val="white"/>
+                <w:lang w:val="en-US"/>
+              </w:rPr>
+            </w:pPr>
+            <w:proofErr w:type="spellStart"/>
+            <w:r>
+              <w:rPr>
+                <w:kern w:val="0"/>
+                <w:sz w:val="24"/>
+                <w:highlight w:val="white"/>
+                <w:lang w:val="en-US"/>
+              </w:rPr>
+              <w:t>Compatível</w:t>
+            </w:r>
+            <w:proofErr w:type="spellEnd"/>
+          </w:p>
+        </w:tc>
+        <w:tc>
+          <w:tcPr>
+            <w:tcW w:w="1989" w:type="dxa"/>
+          </w:tcPr>
+          <w:p>
+            <w:pPr>
+              <w:autoSpaceDE w:val="0"/>
+              <w:autoSpaceDN w:val="0"/>
+              <w:adjustRightInd w:val="0"/>
+              <w:spacing w:after="0"/>
+              <w:rPr>
+                <w:kern w:val="0"/>
+                <w:sz w:val="24"/>
+                <w:highlight w:val="white"/>
+                <w:lang w:val="en-US"/>
+              </w:rPr>
+            </w:pPr>
+          </w:p>
+        </w:tc>
+      </w:tr>
+      <w:tr>
+        <w:tc>
+          <w:tcPr>
+            <w:tcW w:w="668" w:type="dxa"/>
+          </w:tcPr>
+          <w:p>
+            <w:pPr>
+              <w:autoSpaceDE w:val="0"/>
+              <w:autoSpaceDN w:val="0"/>
+              <w:adjustRightInd w:val="0"/>
+              <w:spacing w:after="0"/>
+              <w:rPr>
+                <w:kern w:val="0"/>
+                <w:sz w:val="24"/>
+                <w:highlight w:val="white"/>
+                <w:lang w:val="en-US"/>
+              </w:rPr>
+            </w:pPr>
+            <w:r>
+              <w:rPr>
+                <w:kern w:val="0"/>
+                <w:sz w:val="24"/>
+                <w:highlight w:val="white"/>
+                <w:lang w:val="en-US"/>
+              </w:rPr>
+              <w:t>2</w:t>
+            </w:r>
+          </w:p>
+        </w:tc>
+        <w:tc>
+          <w:tcPr>
+            <w:tcW w:w="2525" w:type="dxa"/>
+          </w:tcPr>
+          <w:p>
+            <w:pPr>
+              <w:autoSpaceDE w:val="0"/>
+              <w:autoSpaceDN w:val="0"/>
+              <w:adjustRightInd w:val="0"/>
+              <w:spacing w:after="0"/>
+              <w:rPr>
+                <w:kern w:val="0"/>
+                <w:sz w:val="24"/>
+                <w:highlight w:val="white"/>
+                <w:lang w:val="en-US"/>
+              </w:rPr>
+            </w:pPr>
+            <w:proofErr w:type="spellStart"/>
+            <w:r>
+              <w:rPr>
+                <w:rFonts w:ascii="Roboto" w:hAnsi="Roboto"/>
+                <w:spacing w:val="2"/>
+                <w:sz w:val="20"/>
+                <w:szCs w:val="20"/>
+                <w:shd w:val="clear" w:color="auto" w:fill="BED1E2"/>
+              </w:rPr>
+              <w:t>BRTipoResultadoAVIDEZ</w:t>
+            </w:r>
+            <w:proofErr w:type="spellEnd"/>
+          </w:p>
+        </w:tc>
+        <w:tc>
+          <w:tcPr>
+            <w:tcW w:w="2977" w:type="dxa"/>
+          </w:tcPr>
+          <w:p>
+            <w:pPr>
+              <w:autoSpaceDE w:val="0"/>
+              <w:autoSpaceDN w:val="0"/>
+              <w:adjustRightInd w:val="0"/>
+              <w:spacing w:after="0"/>
+              <w:rPr>
+                <w:kern w:val="0"/>
+                <w:sz w:val="24"/>
+                <w:highlight w:val="white"/>
+                <w:lang w:val="en-US"/>
+              </w:rPr>
+            </w:pPr>
+            <w:r>
+              <w:rPr>
+                <w:kern w:val="0"/>
+                <w:sz w:val="24"/>
+                <w:highlight w:val="white"/>
+                <w:lang w:val="en-US"/>
+              </w:rPr>
+              <w:t xml:space="preserve">Alta </w:t>
+            </w:r>
+            <w:proofErr w:type="spellStart"/>
+            <w:r>
+              <w:rPr>
+                <w:kern w:val="0"/>
+                <w:sz w:val="24"/>
+                <w:highlight w:val="white"/>
+                <w:lang w:val="en-US"/>
+              </w:rPr>
+              <w:t>Avidez</w:t>
+            </w:r>
+            <w:proofErr w:type="spellEnd"/>
+          </w:p>
+        </w:tc>
+        <w:tc>
+          <w:tcPr>
+            <w:tcW w:w="1989" w:type="dxa"/>
+          </w:tcPr>
+          <w:p>
+            <w:pPr>
+              <w:autoSpaceDE w:val="0"/>
+              <w:autoSpaceDN w:val="0"/>
+              <w:adjustRightInd w:val="0"/>
+              <w:spacing w:after="0"/>
+              <w:rPr>
+                <w:kern w:val="0"/>
+                <w:sz w:val="24"/>
+                <w:highlight w:val="white"/>
+                <w:lang w:val="en-US"/>
+              </w:rPr>
+            </w:pPr>
+          </w:p>
+        </w:tc>
+      </w:tr>
+      <w:tr>
+        <w:tc>
+          <w:tcPr>
+            <w:tcW w:w="668" w:type="dxa"/>
+          </w:tcPr>
+          <w:p>
+            <w:pPr>
+              <w:autoSpaceDE w:val="0"/>
+              <w:autoSpaceDN w:val="0"/>
+              <w:adjustRightInd w:val="0"/>
+              <w:spacing w:after="0"/>
+              <w:rPr>
+                <w:kern w:val="0"/>
+                <w:sz w:val="24"/>
+                <w:highlight w:val="white"/>
+                <w:lang w:val="en-US"/>
+              </w:rPr>
+            </w:pPr>
+            <w:r>
+              <w:rPr>
+                <w:kern w:val="0"/>
+                <w:sz w:val="24"/>
+                <w:highlight w:val="white"/>
+                <w:lang w:val="en-US"/>
+              </w:rPr>
+              <w:t>1</w:t>
+            </w:r>
+          </w:p>
+        </w:tc>
+        <w:tc>
+          <w:tcPr>
+            <w:tcW w:w="2525" w:type="dxa"/>
+          </w:tcPr>
+          <w:p>
+            <w:pPr>
+              <w:autoSpaceDE w:val="0"/>
+              <w:autoSpaceDN w:val="0"/>
+              <w:adjustRightInd w:val="0"/>
+              <w:spacing w:after="0"/>
+              <w:rPr>
+                <w:kern w:val="0"/>
+                <w:sz w:val="24"/>
+                <w:highlight w:val="white"/>
+                <w:lang w:val="en-US"/>
+              </w:rPr>
+            </w:pPr>
+            <w:proofErr w:type="spellStart"/>
+            <w:r>
+              <w:rPr>
+                <w:rFonts w:ascii="Roboto" w:hAnsi="Roboto"/>
+                <w:spacing w:val="2"/>
+                <w:sz w:val="20"/>
+                <w:szCs w:val="20"/>
+                <w:shd w:val="clear" w:color="auto" w:fill="BED1E2"/>
+              </w:rPr>
+              <w:t>BRTipoResultadoAVIDEZ</w:t>
+            </w:r>
+            <w:proofErr w:type="spellEnd"/>
+          </w:p>
+        </w:tc>
+        <w:tc>
+          <w:tcPr>
+            <w:tcW w:w="2977" w:type="dxa"/>
+          </w:tcPr>
+          <w:p>
+            <w:pPr>
+              <w:autoSpaceDE w:val="0"/>
+              <w:autoSpaceDN w:val="0"/>
+              <w:adjustRightInd w:val="0"/>
+              <w:spacing w:after="0"/>
+              <w:rPr>
+                <w:kern w:val="0"/>
+                <w:sz w:val="24"/>
+                <w:highlight w:val="white"/>
+                <w:lang w:val="en-US"/>
+              </w:rPr>
+            </w:pPr>
+            <w:proofErr w:type="spellStart"/>
+            <w:r>
+              <w:rPr>
+                <w:kern w:val="0"/>
+                <w:sz w:val="24"/>
+                <w:highlight w:val="white"/>
+                <w:lang w:val="en-US"/>
+              </w:rPr>
+              <w:t>Baixa</w:t>
+            </w:r>
+            <w:proofErr w:type="spellEnd"/>
+            <w:r>
+              <w:rPr>
+                <w:kern w:val="0"/>
+                <w:sz w:val="24"/>
+                <w:highlight w:val="white"/>
+                <w:lang w:val="en-US"/>
+              </w:rPr>
+              <w:t xml:space="preserve"> </w:t>
+            </w:r>
+            <w:proofErr w:type="spellStart"/>
+            <w:r>
+              <w:rPr>
+                <w:kern w:val="0"/>
+                <w:sz w:val="24"/>
+                <w:highlight w:val="white"/>
+                <w:lang w:val="en-US"/>
+              </w:rPr>
+              <w:t>Avidez</w:t>
+            </w:r>
+            <w:proofErr w:type="spellEnd"/>
+          </w:p>
+        </w:tc>
+        <w:tc>
+          <w:tcPr>
+            <w:tcW w:w="1989" w:type="dxa"/>
+          </w:tcPr>
+          <w:p>
+            <w:pPr>
+              <w:autoSpaceDE w:val="0"/>
+              <w:autoSpaceDN w:val="0"/>
+              <w:adjustRightInd w:val="0"/>
+              <w:spacing w:after="0"/>
+              <w:rPr>
+                <w:kern w:val="0"/>
+                <w:sz w:val="24"/>
+                <w:highlight w:val="white"/>
+                <w:lang w:val="en-US"/>
+              </w:rPr>
+            </w:pPr>
+          </w:p>
+        </w:tc>
+      </w:tr>
+      <w:tr>
+        <w:tc>
+          <w:tcPr>
+            <w:tcW w:w="668" w:type="dxa"/>
+          </w:tcPr>
+          <w:p>
+            <w:pPr>
+              <w:autoSpaceDE w:val="0"/>
+              <w:autoSpaceDN w:val="0"/>
+              <w:adjustRightInd w:val="0"/>
+              <w:spacing w:after="0"/>
+              <w:rPr>
+                <w:kern w:val="0"/>
+                <w:sz w:val="24"/>
+                <w:highlight w:val="white"/>
+                <w:lang w:val="en-US"/>
+              </w:rPr>
+            </w:pPr>
+          </w:p>
+        </w:tc>
+        <w:tc>
+          <w:tcPr>
+            <w:tcW w:w="2525" w:type="dxa"/>
+          </w:tcPr>
+          <w:p>
+            <w:pPr>
+              <w:autoSpaceDE w:val="0"/>
+              <w:autoSpaceDN w:val="0"/>
+              <w:adjustRightInd w:val="0"/>
+              <w:spacing w:after="0"/>
+              <w:rPr>
+                <w:kern w:val="0"/>
+                <w:sz w:val="24"/>
+                <w:highlight w:val="white"/>
+                <w:lang w:val="en-US"/>
+              </w:rPr>
+            </w:pPr>
+          </w:p>
+        </w:tc>
+        <w:tc>
+          <w:tcPr>
+            <w:tcW w:w="2977" w:type="dxa"/>
+          </w:tcPr>
+          <w:p>
+            <w:pPr>
+              <w:autoSpaceDE w:val="0"/>
+              <w:autoSpaceDN w:val="0"/>
+              <w:adjustRightInd w:val="0"/>
+              <w:spacing w:after="0"/>
+              <w:rPr>
+                <w:kern w:val="0"/>
+                <w:sz w:val="24"/>
+                <w:highlight w:val="white"/>
+                <w:lang w:val="en-US"/>
+              </w:rPr>
+            </w:pPr>
+          </w:p>
+        </w:tc>
+        <w:tc>
+          <w:tcPr>
+            <w:tcW w:w="1989" w:type="dxa"/>
+          </w:tcPr>
+          <w:p>
+            <w:pPr>
+              <w:autoSpaceDE w:val="0"/>
+              <w:autoSpaceDN w:val="0"/>
+              <w:adjustRightInd w:val="0"/>
+              <w:spacing w:after="0"/>
+              <w:rPr>
+                <w:kern w:val="0"/>
+                <w:sz w:val="24"/>
+                <w:highlight w:val="white"/>
+                <w:lang w:val="en-US"/>
+              </w:rPr>
+            </w:pPr>
+          </w:p>
+        </w:tc>
+      </w:tr>
+      <w:tr>
+        <w:tc>
+          <w:tcPr>
+            <w:tcW w:w="668" w:type="dxa"/>
+          </w:tcPr>
+          <w:p>
+            <w:pPr>
+              <w:autoSpaceDE w:val="0"/>
+              <w:autoSpaceDN w:val="0"/>
+              <w:adjustRightInd w:val="0"/>
+              <w:spacing w:after="0"/>
+              <w:rPr>
+                <w:kern w:val="0"/>
+                <w:sz w:val="24"/>
+                <w:highlight w:val="white"/>
+                <w:lang w:val="en-US"/>
+              </w:rPr>
+            </w:pPr>
+          </w:p>
+        </w:tc>
+        <w:tc>
+          <w:tcPr>
+            <w:tcW w:w="2525" w:type="dxa"/>
+          </w:tcPr>
+          <w:p>
+            <w:pPr>
+              <w:autoSpaceDE w:val="0"/>
+              <w:autoSpaceDN w:val="0"/>
+              <w:adjustRightInd w:val="0"/>
+              <w:spacing w:after="0"/>
+              <w:rPr>
+                <w:kern w:val="0"/>
+                <w:sz w:val="24"/>
+                <w:highlight w:val="white"/>
+                <w:lang w:val="en-US"/>
+              </w:rPr>
+            </w:pPr>
+          </w:p>
+        </w:tc>
+        <w:tc>
+          <w:tcPr>
+            <w:tcW w:w="2977" w:type="dxa"/>
+          </w:tcPr>
+          <w:p>
+            <w:pPr>
+              <w:autoSpaceDE w:val="0"/>
+              <w:autoSpaceDN w:val="0"/>
+              <w:adjustRightInd w:val="0"/>
+              <w:spacing w:after="0"/>
+              <w:rPr>
+                <w:kern w:val="0"/>
+                <w:sz w:val="24"/>
+                <w:highlight w:val="white"/>
+                <w:lang w:val="en-US"/>
+              </w:rPr>
+            </w:pPr>
+          </w:p>
+        </w:tc>
+        <w:tc>
+          <w:tcPr>
+            <w:tcW w:w="1989" w:type="dxa"/>
+          </w:tcPr>
+          <w:p>
+            <w:pPr>
+              <w:autoSpaceDE w:val="0"/>
+              <w:autoSpaceDN w:val="0"/>
+              <w:adjustRightInd w:val="0"/>
+              <w:spacing w:after="0"/>
+              <w:rPr>
+                <w:kern w:val="0"/>
+                <w:sz w:val="24"/>
+                <w:highlight w:val="white"/>
+                <w:lang w:val="en-US"/>
+              </w:rPr>
+            </w:pPr>
+          </w:p>
+        </w:tc>
+      </w:tr>
+    </w:tbl>
+    <w:p>
+      <w:pPr>
+        <w:shd w:val="clear" w:color="auto" w:fill="FFFFFF"/>
+        <w:autoSpaceDE w:val="0"/>
+        <w:autoSpaceDN w:val="0"/>
+        <w:adjustRightInd w:val="0"/>
+        <w:spacing w:after="0"/>
+        <w:ind w:left="851"/>
+        <w:rPr>
+          <w:rFonts w:ascii="Times New Roman" w:hAnsi="Times New Roman"/>
+          <w:kern w:val="0"/>
+          <w:sz w:val="24"/>
+          <w:highlight w:val="white"/>
+          <w:lang w:val="en-US"/>
+        </w:rPr>
+      </w:pPr>
     </w:p>
     <w:p>
       <w:pPr>
-        <w:rPr>
-          <w:lang w:val="pt-BR" w:eastAsia="pt-BR"/>
+        <w:pStyle w:val="ListParagraph"/>
+        <w:rPr>
+          <w:lang w:val="en-US" w:eastAsia="pt-BR"/>
         </w:rPr>
       </w:pPr>
     </w:p>
@@ -1990,6 +3736,7 @@
         <w:pStyle w:val="Heading1"/>
       </w:pPr>
       <w:r>
+        <w:lastRenderedPageBreak/>
         <w:t>Referências</w:t>
       </w:r>
     </w:p>
@@ -3275,6 +5022,119 @@
     </w:lvl>
   </w:abstractNum>
   <w:abstractNum w:abstractNumId="10" w15:restartNumberingAfterBreak="0">
+    <w:nsid w:val="41CF57B4"/>
+    <w:multiLevelType w:val="hybridMultilevel"/>
+    <w:tmpl w:val="AE54634E"/>
+    <w:lvl w:ilvl="0" w:tplc="04090001">
+      <w:start w:val="1"/>
+      <w:numFmt w:val="bullet"/>
+      <w:lvlText w:val=""/>
+      <w:lvlJc w:val="left"/>
+      <w:pPr>
+        <w:ind w:left="720" w:hanging="360"/>
+      </w:pPr>
+      <w:rPr>
+        <w:rFonts w:ascii="Symbol" w:hAnsi="Symbol" w:hint="default"/>
+      </w:rPr>
+    </w:lvl>
+    <w:lvl w:ilvl="1" w:tplc="04090003" w:tentative="1">
+      <w:start w:val="1"/>
+      <w:numFmt w:val="bullet"/>
+      <w:lvlText w:val="o"/>
+      <w:lvlJc w:val="left"/>
+      <w:pPr>
+        <w:ind w:left="1440" w:hanging="360"/>
+      </w:pPr>
+      <w:rPr>
+        <w:rFonts w:ascii="Courier New" w:hAnsi="Courier New" w:cs="Courier New" w:hint="default"/>
+      </w:rPr>
+    </w:lvl>
+    <w:lvl w:ilvl="2" w:tplc="04090005" w:tentative="1">
+      <w:start w:val="1"/>
+      <w:numFmt w:val="bullet"/>
+      <w:lvlText w:val=""/>
+      <w:lvlJc w:val="left"/>
+      <w:pPr>
+        <w:ind w:left="2160" w:hanging="360"/>
+      </w:pPr>
+      <w:rPr>
+        <w:rFonts w:ascii="Wingdings" w:hAnsi="Wingdings" w:hint="default"/>
+      </w:rPr>
+    </w:lvl>
+    <w:lvl w:ilvl="3" w:tplc="04090001" w:tentative="1">
+      <w:start w:val="1"/>
+      <w:numFmt w:val="bullet"/>
+      <w:lvlText w:val=""/>
+      <w:lvlJc w:val="left"/>
+      <w:pPr>
+        <w:ind w:left="2880" w:hanging="360"/>
+      </w:pPr>
+      <w:rPr>
+        <w:rFonts w:ascii="Symbol" w:hAnsi="Symbol" w:hint="default"/>
+      </w:rPr>
+    </w:lvl>
+    <w:lvl w:ilvl="4" w:tplc="04090003" w:tentative="1">
+      <w:start w:val="1"/>
+      <w:numFmt w:val="bullet"/>
+      <w:lvlText w:val="o"/>
+      <w:lvlJc w:val="left"/>
+      <w:pPr>
+        <w:ind w:left="3600" w:hanging="360"/>
+      </w:pPr>
+      <w:rPr>
+        <w:rFonts w:ascii="Courier New" w:hAnsi="Courier New" w:cs="Courier New" w:hint="default"/>
+      </w:rPr>
+    </w:lvl>
+    <w:lvl w:ilvl="5" w:tplc="04090005" w:tentative="1">
+      <w:start w:val="1"/>
+      <w:numFmt w:val="bullet"/>
+      <w:lvlText w:val=""/>
+      <w:lvlJc w:val="left"/>
+      <w:pPr>
+        <w:ind w:left="4320" w:hanging="360"/>
+      </w:pPr>
+      <w:rPr>
+        <w:rFonts w:ascii="Wingdings" w:hAnsi="Wingdings" w:hint="default"/>
+      </w:rPr>
+    </w:lvl>
+    <w:lvl w:ilvl="6" w:tplc="04090001" w:tentative="1">
+      <w:start w:val="1"/>
+      <w:numFmt w:val="bullet"/>
+      <w:lvlText w:val=""/>
+      <w:lvlJc w:val="left"/>
+      <w:pPr>
+        <w:ind w:left="5040" w:hanging="360"/>
+      </w:pPr>
+      <w:rPr>
+        <w:rFonts w:ascii="Symbol" w:hAnsi="Symbol" w:hint="default"/>
+      </w:rPr>
+    </w:lvl>
+    <w:lvl w:ilvl="7" w:tplc="04090003" w:tentative="1">
+      <w:start w:val="1"/>
+      <w:numFmt w:val="bullet"/>
+      <w:lvlText w:val="o"/>
+      <w:lvlJc w:val="left"/>
+      <w:pPr>
+        <w:ind w:left="5760" w:hanging="360"/>
+      </w:pPr>
+      <w:rPr>
+        <w:rFonts w:ascii="Courier New" w:hAnsi="Courier New" w:cs="Courier New" w:hint="default"/>
+      </w:rPr>
+    </w:lvl>
+    <w:lvl w:ilvl="8" w:tplc="04090005" w:tentative="1">
+      <w:start w:val="1"/>
+      <w:numFmt w:val="bullet"/>
+      <w:lvlText w:val=""/>
+      <w:lvlJc w:val="left"/>
+      <w:pPr>
+        <w:ind w:left="6480" w:hanging="360"/>
+      </w:pPr>
+      <w:rPr>
+        <w:rFonts w:ascii="Wingdings" w:hAnsi="Wingdings" w:hint="default"/>
+      </w:rPr>
+    </w:lvl>
+  </w:abstractNum>
+  <w:abstractNum w:abstractNumId="11" w15:restartNumberingAfterBreak="0">
     <w:nsid w:val="44D72E42"/>
     <w:multiLevelType w:val="hybridMultilevel"/>
     <w:tmpl w:val="C636AB12"/>
@@ -3360,7 +5220,7 @@
       </w:pPr>
     </w:lvl>
   </w:abstractNum>
-  <w:abstractNum w:abstractNumId="11" w15:restartNumberingAfterBreak="0">
+  <w:abstractNum w:abstractNumId="12" w15:restartNumberingAfterBreak="0">
     <w:nsid w:val="47EF4E41"/>
     <w:multiLevelType w:val="hybridMultilevel"/>
     <w:tmpl w:val="C75A55B2"/>
@@ -3446,7 +5306,7 @@
       </w:pPr>
     </w:lvl>
   </w:abstractNum>
-  <w:abstractNum w:abstractNumId="12" w15:restartNumberingAfterBreak="0">
+  <w:abstractNum w:abstractNumId="13" w15:restartNumberingAfterBreak="0">
     <w:nsid w:val="4DBB3500"/>
     <w:multiLevelType w:val="hybridMultilevel"/>
     <w:tmpl w:val="FBFEE6AC"/>
@@ -3532,7 +5392,7 @@
       </w:pPr>
     </w:lvl>
   </w:abstractNum>
-  <w:abstractNum w:abstractNumId="13" w15:restartNumberingAfterBreak="0">
+  <w:abstractNum w:abstractNumId="14" w15:restartNumberingAfterBreak="0">
     <w:nsid w:val="50465B1E"/>
     <w:multiLevelType w:val="multilevel"/>
     <w:tmpl w:val="9B58EA14"/>
@@ -3618,7 +5478,7 @@
       </w:pPr>
     </w:lvl>
   </w:abstractNum>
-  <w:abstractNum w:abstractNumId="14" w15:restartNumberingAfterBreak="0">
+  <w:abstractNum w:abstractNumId="15" w15:restartNumberingAfterBreak="0">
     <w:nsid w:val="54092E9B"/>
     <w:multiLevelType w:val="multilevel"/>
     <w:tmpl w:val="D84679AA"/>
@@ -3741,7 +5601,7 @@
       </w:rPr>
     </w:lvl>
   </w:abstractNum>
-  <w:abstractNum w:abstractNumId="15" w15:restartNumberingAfterBreak="0">
+  <w:abstractNum w:abstractNumId="16" w15:restartNumberingAfterBreak="0">
     <w:nsid w:val="68473EDC"/>
     <w:multiLevelType w:val="multilevel"/>
     <w:tmpl w:val="5FE8DC7A"/>
@@ -3827,7 +5687,7 @@
       </w:pPr>
     </w:lvl>
   </w:abstractNum>
-  <w:abstractNum w:abstractNumId="16" w15:restartNumberingAfterBreak="0">
+  <w:abstractNum w:abstractNumId="17" w15:restartNumberingAfterBreak="0">
     <w:nsid w:val="6F153EBB"/>
     <w:multiLevelType w:val="multilevel"/>
     <w:tmpl w:val="1FFE9DDA"/>
@@ -3940,7 +5800,7 @@
       </w:rPr>
     </w:lvl>
   </w:abstractNum>
-  <w:abstractNum w:abstractNumId="17" w15:restartNumberingAfterBreak="0">
+  <w:abstractNum w:abstractNumId="18" w15:restartNumberingAfterBreak="0">
     <w:nsid w:val="7B9976F8"/>
     <w:multiLevelType w:val="multilevel"/>
     <w:tmpl w:val="3892BC4A"/>
@@ -4053,7 +5913,7 @@
       </w:pPr>
     </w:lvl>
   </w:abstractNum>
-  <w:abstractNum w:abstractNumId="18" w15:restartNumberingAfterBreak="0">
+  <w:abstractNum w:abstractNumId="19" w15:restartNumberingAfterBreak="0">
     <w:nsid w:val="7E252EDC"/>
     <w:multiLevelType w:val="multilevel"/>
     <w:tmpl w:val="6BEA7D82"/>
@@ -4210,19 +6070,19 @@
     <w:abstractNumId w:val="3"/>
   </w:num>
   <w:num w:numId="10" w16cid:durableId="1747221981">
-    <w:abstractNumId w:val="13"/>
+    <w:abstractNumId w:val="14"/>
   </w:num>
   <w:num w:numId="11" w16cid:durableId="645165315">
-    <w:abstractNumId w:val="13"/>
+    <w:abstractNumId w:val="14"/>
   </w:num>
   <w:num w:numId="12" w16cid:durableId="780687270">
     <w:abstractNumId w:val="9"/>
   </w:num>
   <w:num w:numId="13" w16cid:durableId="257905562">
-    <w:abstractNumId w:val="16"/>
+    <w:abstractNumId w:val="17"/>
   </w:num>
   <w:num w:numId="14" w16cid:durableId="1502771399">
-    <w:abstractNumId w:val="15"/>
+    <w:abstractNumId w:val="16"/>
   </w:num>
   <w:num w:numId="15" w16cid:durableId="1138961732">
     <w:abstractNumId w:val="7"/>
@@ -4231,31 +6091,34 @@
     <w:abstractNumId w:val="0"/>
   </w:num>
   <w:num w:numId="17" w16cid:durableId="1666516522">
-    <w:abstractNumId w:val="14"/>
+    <w:abstractNumId w:val="15"/>
   </w:num>
   <w:num w:numId="18" w16cid:durableId="1104762236">
-    <w:abstractNumId w:val="17"/>
+    <w:abstractNumId w:val="18"/>
   </w:num>
   <w:num w:numId="19" w16cid:durableId="1241601045">
     <w:abstractNumId w:val="5"/>
   </w:num>
   <w:num w:numId="20" w16cid:durableId="2082216087">
-    <w:abstractNumId w:val="18"/>
+    <w:abstractNumId w:val="19"/>
   </w:num>
   <w:num w:numId="21" w16cid:durableId="710299930">
     <w:abstractNumId w:val="2"/>
   </w:num>
   <w:num w:numId="22" w16cid:durableId="1325666035">
-    <w:abstractNumId w:val="10"/>
+    <w:abstractNumId w:val="11"/>
   </w:num>
   <w:num w:numId="23" w16cid:durableId="1204173309">
-    <w:abstractNumId w:val="12"/>
+    <w:abstractNumId w:val="13"/>
   </w:num>
   <w:num w:numId="24" w16cid:durableId="429012772">
     <w:abstractNumId w:val="6"/>
   </w:num>
   <w:num w:numId="25" w16cid:durableId="2027519493">
-    <w:abstractNumId w:val="11"/>
+    <w:abstractNumId w:val="12"/>
+  </w:num>
+  <w:num w:numId="26" w16cid:durableId="2117407062">
+    <w:abstractNumId w:val="10"/>
   </w:num>
 </w:numbering>
 </file>

</xml_diff>